<commit_message>
Adicionado primeiro texto de arquitetura.
</commit_message>
<xml_diff>
--- a/docs/TCC.docx
+++ b/docs/TCC.docx
@@ -3326,7 +3326,10 @@
       <w:bookmarkStart w:id="6" w:name="_Toc371621664"/>
       <w:r>
         <w:lastRenderedPageBreak/>
-        <w:t xml:space="preserve">Capitulo 1 - </w:t>
+        <w:t>Capí</w:t>
+      </w:r>
+      <w:r>
+        <w:t xml:space="preserve">tulo 1 - </w:t>
       </w:r>
       <w:r>
         <w:t>INTRODUÇÃO</w:t>
@@ -6855,7 +6858,13 @@
       <w:bookmarkStart w:id="44" w:name="_Toc372564577"/>
       <w:r>
         <w:lastRenderedPageBreak/>
-        <w:t>Capitulo 2</w:t>
+        <w:t>Cap</w:t>
+      </w:r>
+      <w:r>
+        <w:t>í</w:t>
+      </w:r>
+      <w:r>
+        <w:t>tulo 2</w:t>
       </w:r>
       <w:r>
         <w:t>- Definições e planejamento</w:t>
@@ -8077,7 +8086,7 @@
           <w:lang w:eastAsia="pt-BR"/>
         </w:rPr>
         <w:drawing>
-          <wp:inline distT="0" distB="0" distL="0" distR="0">
+          <wp:inline distT="0" distB="0" distL="0" distR="0" wp14:anchorId="41C05D24" wp14:editId="0BC20CF1">
             <wp:extent cx="5876925" cy="6791325"/>
             <wp:effectExtent l="0" t="0" r="9525" b="9525"/>
             <wp:docPr id="4" name="Imagem 4"/>
@@ -8147,7 +8156,7 @@
           <w:lang w:eastAsia="pt-BR"/>
         </w:rPr>
         <w:drawing>
-          <wp:inline distT="0" distB="0" distL="0" distR="0">
+          <wp:inline distT="0" distB="0" distL="0" distR="0" wp14:anchorId="2E772B61" wp14:editId="2CC7FA10">
             <wp:extent cx="5848350" cy="7143750"/>
             <wp:effectExtent l="0" t="0" r="0" b="0"/>
             <wp:docPr id="3" name="Imagem 3"/>
@@ -8219,7 +8228,7 @@
           <w:lang w:eastAsia="pt-BR"/>
         </w:rPr>
         <w:drawing>
-          <wp:inline distT="0" distB="0" distL="0" distR="0">
+          <wp:inline distT="0" distB="0" distL="0" distR="0" wp14:anchorId="0ED0F8C7" wp14:editId="01E4B048">
             <wp:extent cx="5838825" cy="7400925"/>
             <wp:effectExtent l="0" t="0" r="9525" b="9525"/>
             <wp:docPr id="2" name="Imagem 2"/>
@@ -8293,7 +8302,7 @@
           <w:lang w:eastAsia="pt-BR"/>
         </w:rPr>
         <w:drawing>
-          <wp:inline distT="0" distB="0" distL="0" distR="0">
+          <wp:inline distT="0" distB="0" distL="0" distR="0" wp14:anchorId="3D4B604C" wp14:editId="0FBA088D">
             <wp:extent cx="5848350" cy="8258175"/>
             <wp:effectExtent l="0" t="0" r="0" b="9525"/>
             <wp:docPr id="1" name="Imagem 1"/>
@@ -8350,7 +8359,13 @@
       </w:pPr>
       <w:r>
         <w:lastRenderedPageBreak/>
-        <w:t>Capitulo 3- Conceitos Programáticos de Desenvolvimento</w:t>
+        <w:t>C</w:t>
+      </w:r>
+      <w:r>
+        <w:t>apí</w:t>
+      </w:r>
+      <w:r>
+        <w:t>tulo 3- Conceitos Programáticos de Desenvolvimento</w:t>
       </w:r>
     </w:p>
     <w:p/>
@@ -8766,7 +8781,7 @@
           <w:lang w:eastAsia="pt-BR"/>
         </w:rPr>
         <w:drawing>
-          <wp:inline distT="0" distB="0" distL="0" distR="0">
+          <wp:inline distT="0" distB="0" distL="0" distR="0" wp14:anchorId="6EE6B188" wp14:editId="2335A3F9">
             <wp:extent cx="5591175" cy="3800475"/>
             <wp:effectExtent l="0" t="0" r="9525" b="9525"/>
             <wp:docPr id="11" name="Imagem 11"/>
@@ -8908,7 +8923,7 @@
           <w:lang w:eastAsia="pt-BR"/>
         </w:rPr>
         <w:drawing>
-          <wp:inline distT="0" distB="0" distL="0" distR="0">
+          <wp:inline distT="0" distB="0" distL="0" distR="0" wp14:anchorId="5BE03AC8" wp14:editId="443BF4C1">
             <wp:extent cx="5762625" cy="1438275"/>
             <wp:effectExtent l="0" t="0" r="9525" b="9525"/>
             <wp:docPr id="13" name="Imagem 13"/>
@@ -9370,7 +9385,7 @@
           <w:lang w:eastAsia="pt-BR"/>
         </w:rPr>
         <w:drawing>
-          <wp:inline distT="0" distB="0" distL="0" distR="0">
+          <wp:inline distT="0" distB="0" distL="0" distR="0" wp14:anchorId="4B2971BF" wp14:editId="0FFD79DE">
             <wp:extent cx="4457700" cy="2771775"/>
             <wp:effectExtent l="0" t="0" r="0" b="9525"/>
             <wp:docPr id="14" name="Imagem 14"/>
@@ -9592,7 +9607,7 @@
           <w:lang w:eastAsia="pt-BR"/>
         </w:rPr>
         <w:drawing>
-          <wp:inline distT="0" distB="0" distL="0" distR="0">
+          <wp:inline distT="0" distB="0" distL="0" distR="0" wp14:anchorId="0A38E616" wp14:editId="43DF8274">
             <wp:extent cx="4791075" cy="5133975"/>
             <wp:effectExtent l="0" t="0" r="9525" b="9525"/>
             <wp:docPr id="17" name="Imagem 17"/>
@@ -10275,7 +10290,7 @@
           <w:lang w:eastAsia="pt-BR"/>
         </w:rPr>
         <w:drawing>
-          <wp:inline distT="0" distB="0" distL="0" distR="0">
+          <wp:inline distT="0" distB="0" distL="0" distR="0" wp14:anchorId="709C7946" wp14:editId="3DE56A2A">
             <wp:extent cx="5753100" cy="3543300"/>
             <wp:effectExtent l="0" t="0" r="0" b="0"/>
             <wp:docPr id="15" name="Imagem 15"/>
@@ -11380,7 +11395,7 @@
           <w:lang w:eastAsia="pt-BR"/>
         </w:rPr>
         <w:drawing>
-          <wp:inline distT="0" distB="0" distL="0" distR="0">
+          <wp:inline distT="0" distB="0" distL="0" distR="0" wp14:anchorId="2526B14A" wp14:editId="586C2A2A">
             <wp:extent cx="4829175" cy="1885950"/>
             <wp:effectExtent l="19050" t="0" r="9525" b="0"/>
             <wp:docPr id="18" name="Imagem 2"/>
@@ -12205,7 +12220,7 @@
           <w:lang w:eastAsia="pt-BR"/>
         </w:rPr>
         <w:drawing>
-          <wp:inline distT="0" distB="0" distL="0" distR="0">
+          <wp:inline distT="0" distB="0" distL="0" distR="0" wp14:anchorId="489A75A2" wp14:editId="689FA2AA">
             <wp:extent cx="5762625" cy="3067050"/>
             <wp:effectExtent l="0" t="0" r="0" b="0"/>
             <wp:docPr id="9" name="Imagem 9"/>
@@ -12411,7 +12426,7 @@
           <w:lang w:eastAsia="pt-BR"/>
         </w:rPr>
         <w:drawing>
-          <wp:inline distT="0" distB="0" distL="0" distR="0">
+          <wp:inline distT="0" distB="0" distL="0" distR="0" wp14:anchorId="4F30334A" wp14:editId="072C8E6E">
             <wp:extent cx="4962525" cy="3000375"/>
             <wp:effectExtent l="0" t="0" r="0" b="0"/>
             <wp:docPr id="16" name="Imagem 16"/>
@@ -12584,7 +12599,7 @@
           <w:lang w:eastAsia="pt-BR"/>
         </w:rPr>
         <w:drawing>
-          <wp:inline distT="0" distB="0" distL="0" distR="0">
+          <wp:inline distT="0" distB="0" distL="0" distR="0" wp14:anchorId="5360BEB1" wp14:editId="41807700">
             <wp:extent cx="5753100" cy="2343150"/>
             <wp:effectExtent l="0" t="0" r="0" b="0"/>
             <wp:docPr id="20" name="Imagem 20"/>
@@ -12659,21 +12674,359 @@
         </w:r>
       </w:hyperlink>
     </w:p>
+    <w:p/>
+    <w:p>
+      <w:pPr>
+        <w:pStyle w:val="Ttulo"/>
+      </w:pPr>
+      <w:r>
+        <w:lastRenderedPageBreak/>
+        <w:t>Capí</w:t>
+      </w:r>
+      <w:r>
+        <w:t xml:space="preserve">tulo 4 </w:t>
+      </w:r>
+      <w:r>
+        <w:t>- Arquitetura</w:t>
+      </w:r>
+      <w:r>
+        <w:t xml:space="preserve"> de Software</w:t>
+      </w:r>
+    </w:p>
+    <w:p/>
+    <w:p>
+      <w:r>
+        <w:t>História</w:t>
+      </w:r>
+    </w:p>
+    <w:p>
+      <w:r>
+        <w:t>O conceito de arquitetura de software tem suas origens relacionadas a projeto</w:t>
+      </w:r>
+      <w:r>
+        <w:t>s</w:t>
+      </w:r>
+      <w:r>
+        <w:t xml:space="preserve"> de pesquisa</w:t>
+      </w:r>
+      <w:r>
+        <w:t xml:space="preserve"> realizado</w:t>
+      </w:r>
+      <w:r>
+        <w:t>s</w:t>
+      </w:r>
+      <w:r>
+        <w:t xml:space="preserve"> pelo cientista</w:t>
+      </w:r>
+      <w:r>
+        <w:t xml:space="preserve"> holandês</w:t>
+      </w:r>
+      <w:proofErr w:type="gramStart"/>
+      <w:r>
+        <w:t xml:space="preserve"> </w:t>
+      </w:r>
+      <w:r>
+        <w:t xml:space="preserve"> </w:t>
+      </w:r>
+      <w:proofErr w:type="spellStart"/>
+      <w:proofErr w:type="gramEnd"/>
+      <w:r>
+        <w:rPr>
+          <w:i/>
+        </w:rPr>
+        <w:t>Edsger</w:t>
+      </w:r>
+      <w:proofErr w:type="spellEnd"/>
+      <w:r>
+        <w:rPr>
+          <w:i/>
+        </w:rPr>
+        <w:t xml:space="preserve"> </w:t>
+      </w:r>
+      <w:proofErr w:type="spellStart"/>
+      <w:r>
+        <w:rPr>
+          <w:i/>
+        </w:rPr>
+        <w:t>Dijkstra</w:t>
+      </w:r>
+      <w:proofErr w:type="spellEnd"/>
+      <w:r>
+        <w:t xml:space="preserve"> </w:t>
+      </w:r>
+      <w:r>
+        <w:t xml:space="preserve">em 1968 </w:t>
+      </w:r>
+      <w:r>
+        <w:t xml:space="preserve">e o americano </w:t>
+      </w:r>
+      <w:r>
+        <w:rPr>
+          <w:i/>
+        </w:rPr>
+        <w:t xml:space="preserve">David </w:t>
+      </w:r>
+      <w:proofErr w:type="spellStart"/>
+      <w:r>
+        <w:rPr>
+          <w:i/>
+        </w:rPr>
+        <w:t>Parnas</w:t>
+      </w:r>
+      <w:proofErr w:type="spellEnd"/>
+      <w:r>
+        <w:t xml:space="preserve"> em 1970. Em seus projetos foram </w:t>
+      </w:r>
+      <w:r>
+        <w:t>destacado</w:t>
+      </w:r>
+      <w:r>
+        <w:t xml:space="preserve">s </w:t>
+      </w:r>
+      <w:r>
+        <w:t>a importância da estrutura de um sistema software e o quanto a identificação das mesmas é critica para um sistema.</w:t>
+      </w:r>
+      <w:r>
+        <w:t xml:space="preserve"> A partir dai no inicio dos anos noventa muitas instituições de pesquisa como</w:t>
+      </w:r>
+      <w:r>
+        <w:t xml:space="preserve"> </w:t>
+      </w:r>
+      <w:r>
+        <w:rPr>
+          <w:i/>
+        </w:rPr>
+        <w:t xml:space="preserve">Carnegie </w:t>
+      </w:r>
+      <w:proofErr w:type="spellStart"/>
+      <w:r>
+        <w:rPr>
+          <w:i/>
+        </w:rPr>
+        <w:t>Mellon</w:t>
+      </w:r>
+      <w:proofErr w:type="spellEnd"/>
+      <w:r>
+        <w:rPr>
+          <w:i/>
+        </w:rPr>
+        <w:t xml:space="preserve"> </w:t>
+      </w:r>
+      <w:proofErr w:type="spellStart"/>
+      <w:r>
+        <w:rPr>
+          <w:i/>
+        </w:rPr>
+        <w:t>University</w:t>
+      </w:r>
+      <w:proofErr w:type="spellEnd"/>
+      <w:r>
+        <w:t xml:space="preserve"> e a </w:t>
+      </w:r>
+      <w:proofErr w:type="spellStart"/>
+      <w:r>
+        <w:rPr>
+          <w:i/>
+        </w:rPr>
+        <w:t>University</w:t>
+      </w:r>
+      <w:proofErr w:type="spellEnd"/>
+      <w:r>
+        <w:rPr>
+          <w:i/>
+        </w:rPr>
+        <w:t xml:space="preserve"> </w:t>
+      </w:r>
+      <w:proofErr w:type="spellStart"/>
+      <w:r>
+        <w:rPr>
+          <w:i/>
+        </w:rPr>
+        <w:t>of</w:t>
+      </w:r>
+      <w:proofErr w:type="spellEnd"/>
+      <w:r>
+        <w:rPr>
+          <w:i/>
+        </w:rPr>
+        <w:t xml:space="preserve"> </w:t>
+      </w:r>
+      <w:proofErr w:type="spellStart"/>
+      <w:r>
+        <w:rPr>
+          <w:i/>
+        </w:rPr>
+        <w:t>California</w:t>
+      </w:r>
+      <w:proofErr w:type="spellEnd"/>
+      <w:r>
+        <w:t xml:space="preserve"> realizavam pesquisas no campo da arquitetura de software, obtendo muita popularidade com estudos de padrões de estilo de arquitetura, documentação de arquitetura, descrição de arquitetura.</w:t>
+      </w:r>
+      <w:r>
+        <w:t xml:space="preserve"> </w:t>
+      </w:r>
+    </w:p>
+    <w:p>
+      <w:r>
+        <w:t>Introdução</w:t>
+      </w:r>
+    </w:p>
+    <w:p>
+      <w:r>
+        <w:t>.</w:t>
+      </w:r>
+      <w:r>
+        <w:t xml:space="preserve"> </w:t>
+      </w:r>
+      <w:r>
+        <w:t>A complexidade da informação é um problema que acompanha o campo da computação desde sua criação. A partir disso começou-se a ser desenvolvidas formas de se particionar os sistemas tendo em vista uma compreensão mais precisada software, reuso funções ou partes do código, melhor gerenciamento em execução para minimizando suas complexidades com isso o conceito de arquitetura de software começou a ganhar espaço</w:t>
+      </w:r>
+      <w:r>
+        <w:t>.</w:t>
+      </w:r>
+    </w:p>
+    <w:p>
+      <w:r>
+        <w:t>O termo também pode ser usado na documentação de arquitetura de software, tendo como papel o mapeamento dos requisitos iniciais do projeto em alto nível, o reaproveitamento de padrões e componentes entre projetos e a facilitação da comunicação entre os</w:t>
+      </w:r>
+      <w:r>
+        <w:rPr>
+          <w:i/>
+        </w:rPr>
+        <w:t xml:space="preserve"> </w:t>
+      </w:r>
+      <w:proofErr w:type="spellStart"/>
+      <w:r>
+        <w:rPr>
+          <w:i/>
+        </w:rPr>
+        <w:t>stakeholders</w:t>
+      </w:r>
+      <w:proofErr w:type="spellEnd"/>
+      <w:r>
+        <w:rPr>
+          <w:i/>
+        </w:rPr>
+        <w:t>.</w:t>
+      </w:r>
+    </w:p>
+    <w:p>
+      <w:r>
+        <w:t>Um dos conceitos</w:t>
+      </w:r>
+      <w:r>
+        <w:t xml:space="preserve"> de arquitetura de software trata-se da identificação dos componentes de software, sua</w:t>
+      </w:r>
+      <w:r>
+        <w:t>s</w:t>
+      </w:r>
+      <w:r>
+        <w:t xml:space="preserve"> </w:t>
+      </w:r>
+      <w:r>
+        <w:t>propriedades</w:t>
+      </w:r>
+      <w:r>
+        <w:t xml:space="preserve"> externa</w:t>
+      </w:r>
+      <w:r>
+        <w:t>s</w:t>
+      </w:r>
+      <w:r>
+        <w:t xml:space="preserve"> e sua interação com os demais sistemas. </w:t>
+      </w:r>
+      <w:r>
+        <w:t>A</w:t>
+      </w:r>
+      <w:r>
+        <w:t xml:space="preserve"> arquitetura de software especifica de forma abstrata os componentes e suas relações, tendo como objetivo visualizar e documentar o funcionamento da estrutura separadamente da linguagem de programação</w:t>
+      </w:r>
+      <w:r>
+        <w:t>.</w:t>
+      </w:r>
+      <w:r>
+        <w:t xml:space="preserve"> Soluções como es</w:t>
+      </w:r>
+      <w:r>
+        <w:t xml:space="preserve">trutura de dados, implementação de conceitos de </w:t>
+      </w:r>
+      <w:r>
+        <w:t>separação</w:t>
+      </w:r>
+      <w:r>
+        <w:t xml:space="preserve"> de escopo e o desenvolvimento </w:t>
+      </w:r>
+      <w:r>
+        <w:t xml:space="preserve">de algoritmos foram </w:t>
+      </w:r>
+      <w:proofErr w:type="gramStart"/>
+      <w:r>
+        <w:t>aplicadas</w:t>
+      </w:r>
+      <w:proofErr w:type="gramEnd"/>
+      <w:r>
+        <w:t xml:space="preserve"> para os primeiros p</w:t>
+      </w:r>
+      <w:r>
+        <w:t>roblemas complexos que surgiram, t</w:t>
+      </w:r>
+      <w:r>
+        <w:t>endo como foco minimizar a complexidade com abstração e separação de interesses</w:t>
+      </w:r>
+      <w:r>
+        <w:t>. O</w:t>
+      </w:r>
+      <w:r>
+        <w:t>s componentes de software são elementos que encapsulam uma ou mais funcionalidade, independente e são utilizados</w:t>
+      </w:r>
+      <w:r>
+        <w:t xml:space="preserve"> para formar sistemas complexos.</w:t>
+      </w:r>
+    </w:p>
+    <w:p>
+      <w:r>
+        <w:t>Propriedades externas v</w:t>
+      </w:r>
+      <w:r>
+        <w:t xml:space="preserve">isíveis </w:t>
+      </w:r>
+      <w:r>
+        <w:t xml:space="preserve">são exemplos de objetos, classes. </w:t>
+      </w:r>
+    </w:p>
+    <w:p>
+      <w:r>
+        <w:t>C</w:t>
+      </w:r>
+      <w:r>
+        <w:t xml:space="preserve">onfigurações de desempenho (rede, processador), módulos de tratamento de rede e uso rede funções para </w:t>
+      </w:r>
+      <w:r>
+        <w:t>recursos compartilhados.</w:t>
+      </w:r>
+      <w:r>
+        <w:t xml:space="preserve"> </w:t>
+      </w:r>
+    </w:p>
+    <w:p>
+      <w:r>
+        <w:t xml:space="preserve">A arquitetura </w:t>
+      </w:r>
+      <w:r>
+        <w:t>pode ser descrita por diversos diagramas proporcionando</w:t>
+      </w:r>
+      <w:proofErr w:type="gramStart"/>
+      <w:r>
+        <w:t xml:space="preserve">  </w:t>
+      </w:r>
+      <w:proofErr w:type="gramEnd"/>
+      <w:r>
+        <w:t>visões distintas  sendo estruturas logicas ou físicas estática ou dinâmica de seu funcionamento. As estruturas logicas englobam conceitos lógicos como classes, funções, variáveis, estruturas físicas corresponde a conjunto de arquivos fonte, bibliotecas, arquivos fontes executáveis que formam a estrutura física do software. Visões Em arquitetura de software existem visões, que são os tipos de arquitetura que são aplicadas em um projeto.</w:t>
+      </w:r>
+    </w:p>
     <w:p>
       <w:bookmarkStart w:id="79" w:name="_GoBack"/>
       <w:bookmarkEnd w:id="79"/>
-    </w:p>
-    <w:p>
-      <w:pPr>
-        <w:pStyle w:val="Ttulo"/>
-      </w:pPr>
-      <w:r>
-        <w:lastRenderedPageBreak/>
-        <w:t>Capitulo 4 - Arquitetura</w:t>
-      </w:r>
-      <w:r>
-        <w:t>s</w:t>
-      </w:r>
     </w:p>
     <w:p/>
     <w:p/>
@@ -12718,11 +13071,6 @@
       <w:pPr>
         <w:jc w:val="both"/>
       </w:pPr>
-    </w:p>
-    <w:p>
-      <w:pPr>
-        <w:jc w:val="both"/>
-      </w:pPr>
       <w:hyperlink r:id="rId32" w:history="1">
         <w:r>
           <w:rPr>
@@ -12731,11 +13079,6 @@
           <w:t>http://noticias.terra.com.br/brasil/politica/eleicoes/pesquisa-horario-politico-nao-influencia-60-dos-estudantes,0baedf0a2566b310VgnCLD200000bbcceb0aRCRD.html</w:t>
         </w:r>
       </w:hyperlink>
-    </w:p>
-    <w:p>
-      <w:pPr>
-        <w:jc w:val="both"/>
-      </w:pPr>
     </w:p>
     <w:p>
       <w:pPr>
@@ -12764,47 +13107,28 @@
     <w:p>
       <w:pPr>
         <w:jc w:val="both"/>
-        <w:rPr>
-          <w:color w:val="1F497D"/>
-          <w:u w:val="single"/>
-        </w:rPr>
-      </w:pPr>
+      </w:pPr>
+      <w:hyperlink r:id="rId34" w:history="1">
+        <w:r>
+          <w:rPr>
+            <w:rStyle w:val="Hyperlink"/>
+          </w:rPr>
+          <w:t>http://www1.folha.uol.com.br/poder/1159037-horario-eleitoral-nao-influencia-voto-dos-jovens-aponta-enquete.shtml</w:t>
+        </w:r>
+      </w:hyperlink>
     </w:p>
     <w:p>
       <w:pPr>
         <w:jc w:val="both"/>
       </w:pPr>
-      <w:hyperlink r:id="rId34" w:history="1">
+      <w:hyperlink r:id="rId35" w:history="1">
         <w:r>
           <w:rPr>
             <w:rStyle w:val="Hyperlink"/>
           </w:rPr>
-          <w:t>http://www1.folha.uol.com.br/poder/1159037-horario-eleitoral-nao-influencia-voto-dos-jovens-aponta-enquete.shtml</w:t>
+          <w:t>http://www.academia.edu/392273/Cientistas_Politicos_Comunicologos_e_o_Papel_da_Midia_nas_Teorias_da_Decisao_do_Voto</w:t>
         </w:r>
       </w:hyperlink>
-    </w:p>
-    <w:p>
-      <w:pPr>
-        <w:jc w:val="both"/>
-      </w:pPr>
-    </w:p>
-    <w:p>
-      <w:pPr>
-        <w:jc w:val="both"/>
-      </w:pPr>
-      <w:hyperlink r:id="rId35" w:history="1">
-        <w:r>
-          <w:rPr>
-            <w:rStyle w:val="Hyperlink"/>
-          </w:rPr>
-          <w:t>http://www.academia.edu/392273/Cientistas_Politicos_Comunicologos_e_o_Papel_da_Midia_nas_Teorias_da_Decisao_do_Voto</w:t>
-        </w:r>
-      </w:hyperlink>
-    </w:p>
-    <w:p>
-      <w:pPr>
-        <w:jc w:val="both"/>
-      </w:pPr>
     </w:p>
     <w:p>
       <w:pPr>
@@ -12881,19 +13205,6 @@
         <w:jc w:val="both"/>
         <w:textAlignment w:val="baseline"/>
         <w:rPr>
-          <w:rStyle w:val="a"/>
-          <w:color w:val="000000"/>
-          <w:bdr w:val="none" w:sz="0" w:space="0" w:color="auto" w:frame="1"/>
-        </w:rPr>
-      </w:pPr>
-    </w:p>
-    <w:p>
-      <w:pPr>
-        <w:shd w:val="clear" w:color="auto" w:fill="FFFFFF"/>
-        <w:jc w:val="both"/>
-        <w:textAlignment w:val="baseline"/>
-        <w:rPr>
-          <w:rStyle w:val="a"/>
           <w:color w:val="000000"/>
           <w:bdr w:val="none" w:sz="0" w:space="0" w:color="auto" w:frame="1"/>
         </w:rPr>
@@ -12961,17 +13272,25 @@
       <w:pPr>
         <w:jc w:val="both"/>
       </w:pPr>
+      <w:hyperlink r:id="rId36" w:history="1">
+        <w:r>
+          <w:rPr>
+            <w:rStyle w:val="Hyperlink"/>
+          </w:rPr>
+          <w:t>http://www.mountaingoatsoftware.com/system/asset/file/52/PortugueseScrum.pdf</w:t>
+        </w:r>
+      </w:hyperlink>
     </w:p>
     <w:p>
       <w:pPr>
         <w:jc w:val="both"/>
       </w:pPr>
-      <w:hyperlink r:id="rId36" w:history="1">
+      <w:hyperlink r:id="rId37" w:history="1">
         <w:r>
           <w:rPr>
             <w:rStyle w:val="Hyperlink"/>
           </w:rPr>
-          <w:t>http://www.mountaingoatsoftware.com/system/asset/file/52/PortugueseScrum.pdf</w:t>
+          <w:t>http://www.caelum.com.br/apostila-java-web/</w:t>
         </w:r>
       </w:hyperlink>
     </w:p>
@@ -12979,6 +13298,7 @@
       <w:pPr>
         <w:jc w:val="both"/>
         <w:rPr>
+          <w:rStyle w:val="a"/>
           <w:rFonts w:ascii="Georgia" w:hAnsi="Georgia"/>
           <w:color w:val="333333"/>
           <w:sz w:val="20"/>
@@ -12986,19 +13306,82 @@
           <w:shd w:val="clear" w:color="auto" w:fill="FFFFFF"/>
         </w:rPr>
       </w:pPr>
+      <w:hyperlink r:id="rId38" w:history="1">
+        <w:r>
+          <w:rPr>
+            <w:rStyle w:val="Hyperlink"/>
+            <w:rFonts w:ascii="Georgia" w:hAnsi="Georgia"/>
+            <w:shd w:val="clear" w:color="auto" w:fill="FFFFFF"/>
+          </w:rPr>
+          <w:t>http://www.springframework.org</w:t>
+        </w:r>
+      </w:hyperlink>
     </w:p>
     <w:p>
       <w:pPr>
         <w:jc w:val="both"/>
-      </w:pPr>
-      <w:hyperlink r:id="rId37" w:history="1">
-        <w:r>
-          <w:rPr>
-            <w:rStyle w:val="Hyperlink"/>
-          </w:rPr>
-          <w:t>http://www.caelum.com.br/apostila-java-web/</w:t>
-        </w:r>
-      </w:hyperlink>
+        <w:rPr>
+          <w:rFonts w:ascii="Georgia" w:hAnsi="Georgia"/>
+          <w:shd w:val="clear" w:color="auto" w:fill="FFFFFF"/>
+        </w:rPr>
+      </w:pPr>
+      <w:r>
+        <w:rPr>
+          <w:shd w:val="clear" w:color="auto" w:fill="FFFFFF"/>
+        </w:rPr>
+        <w:t xml:space="preserve">MAGELA, </w:t>
+      </w:r>
+      <w:proofErr w:type="gramStart"/>
+      <w:r>
+        <w:rPr>
+          <w:shd w:val="clear" w:color="auto" w:fill="FFFFFF"/>
+        </w:rPr>
+        <w:t>R.</w:t>
+      </w:r>
+      <w:proofErr w:type="gramEnd"/>
+      <w:r>
+        <w:rPr>
+          <w:rStyle w:val="apple-converted-space"/>
+          <w:color w:val="333333"/>
+          <w:shd w:val="clear" w:color="auto" w:fill="FFFFFF"/>
+        </w:rPr>
+        <w:t> </w:t>
+      </w:r>
+      <w:r>
+        <w:rPr>
+          <w:b/>
+          <w:bCs/>
+          <w:shd w:val="clear" w:color="auto" w:fill="FFFFFF"/>
+        </w:rPr>
+        <w:t>Engenharia de software aplicada</w:t>
+      </w:r>
+      <w:r>
+        <w:rPr>
+          <w:shd w:val="clear" w:color="auto" w:fill="FFFFFF"/>
+        </w:rPr>
+        <w:t xml:space="preserve">: fundamentos. Rio de Janeiro: </w:t>
+      </w:r>
+      <w:proofErr w:type="gramStart"/>
+      <w:r>
+        <w:rPr>
+          <w:shd w:val="clear" w:color="auto" w:fill="FFFFFF"/>
+        </w:rPr>
+        <w:t>Alta Books</w:t>
+      </w:r>
+      <w:proofErr w:type="gramEnd"/>
+      <w:r>
+        <w:rPr>
+          <w:shd w:val="clear" w:color="auto" w:fill="FFFFFF"/>
+        </w:rPr>
+        <w:t>, 2006</w:t>
+      </w:r>
+      <w:r>
+        <w:rPr>
+          <w:rFonts w:ascii="Georgia" w:hAnsi="Georgia"/>
+          <w:shd w:val="clear" w:color="auto" w:fill="FFFFFF"/>
+        </w:rPr>
+        <w:t>.</w:t>
+      </w:r>
     </w:p>
     <w:p>
       <w:pPr>
@@ -13011,40 +13394,140 @@
           <w:shd w:val="clear" w:color="auto" w:fill="FFFFFF"/>
         </w:rPr>
       </w:pPr>
-    </w:p>
-    <w:p>
-      <w:pPr>
-        <w:jc w:val="both"/>
-        <w:rPr>
-          <w:rFonts w:ascii="Georgia" w:hAnsi="Georgia"/>
-          <w:color w:val="333333"/>
-          <w:sz w:val="20"/>
-          <w:szCs w:val="20"/>
-          <w:shd w:val="clear" w:color="auto" w:fill="FFFFFF"/>
-        </w:rPr>
-      </w:pPr>
-      <w:hyperlink r:id="rId38" w:history="1">
+      <w:hyperlink r:id="rId39" w:history="1">
         <w:r>
           <w:rPr>
             <w:rStyle w:val="Hyperlink"/>
             <w:rFonts w:ascii="Georgia" w:hAnsi="Georgia"/>
             <w:shd w:val="clear" w:color="auto" w:fill="FFFFFF"/>
           </w:rPr>
-          <w:t>http://www.springframework.org</w:t>
+          <w:t>http://www.caelum.com.br</w:t>
         </w:r>
       </w:hyperlink>
     </w:p>
     <w:p>
-      <w:pPr>
-        <w:shd w:val="clear" w:color="auto" w:fill="FFFFFF"/>
+      <w:hyperlink r:id="rId40" w:history="1">
+        <w:r>
+          <w:rPr>
+            <w:rStyle w:val="Hyperlink"/>
+          </w:rPr>
+          <w:t>http://www.eclipse.org</w:t>
+        </w:r>
+      </w:hyperlink>
+    </w:p>
+    <w:p>
+      <w:hyperlink r:id="rId41" w:history="1">
+        <w:r>
+          <w:rPr>
+            <w:rStyle w:val="Hyperlink"/>
+          </w:rPr>
+          <w:t>http://www.spring.io</w:t>
+        </w:r>
+      </w:hyperlink>
+    </w:p>
+    <w:p>
+      <w:r>
+        <w:t xml:space="preserve">Vire o jogo com Spring Framework Autor, Henrique Lobo </w:t>
+      </w:r>
+      <w:proofErr w:type="spellStart"/>
+      <w:r>
+        <w:t>Weissmann</w:t>
+      </w:r>
+      <w:proofErr w:type="spellEnd"/>
+      <w:r>
+        <w:t xml:space="preserve">, Casa do </w:t>
+      </w:r>
+      <w:proofErr w:type="gramStart"/>
+      <w:r>
+        <w:t>código</w:t>
+      </w:r>
+      <w:proofErr w:type="gramEnd"/>
+    </w:p>
+    <w:p>
+      <w:proofErr w:type="spellStart"/>
+      <w:r>
+        <w:t>Scrum</w:t>
+      </w:r>
+      <w:proofErr w:type="spellEnd"/>
+      <w:r>
+        <w:t xml:space="preserve">: Gestão ágil para projetos de sucesso, Rafael </w:t>
+      </w:r>
+      <w:proofErr w:type="spellStart"/>
+      <w:r>
+        <w:t>Sabbagh</w:t>
+      </w:r>
+      <w:proofErr w:type="spellEnd"/>
+      <w:r>
+        <w:t xml:space="preserve">, Casa do </w:t>
+      </w:r>
+      <w:proofErr w:type="gramStart"/>
+      <w:r>
+        <w:t>código</w:t>
+      </w:r>
+      <w:proofErr w:type="gramEnd"/>
+    </w:p>
+    <w:p>
+      <w:r>
+        <w:t>Test-</w:t>
+      </w:r>
+      <w:proofErr w:type="spellStart"/>
+      <w:r>
+        <w:t>Driven</w:t>
+      </w:r>
+      <w:proofErr w:type="spellEnd"/>
+      <w:r>
+        <w:t xml:space="preserve"> </w:t>
+      </w:r>
+      <w:proofErr w:type="spellStart"/>
+      <w:r>
+        <w:t>Develpment</w:t>
+      </w:r>
+      <w:proofErr w:type="spellEnd"/>
+      <w:r>
+        <w:t xml:space="preserve"> + Design </w:t>
+      </w:r>
+      <w:proofErr w:type="spellStart"/>
+      <w:r>
+        <w:t>Patterns</w:t>
+      </w:r>
+      <w:proofErr w:type="spellEnd"/>
+      <w:r>
+        <w:t xml:space="preserve">, Mauricio Aniche e Eduardo Guerra, Casa do </w:t>
+      </w:r>
+      <w:proofErr w:type="gramStart"/>
+      <w:r>
+        <w:t>código</w:t>
+      </w:r>
+      <w:proofErr w:type="gramEnd"/>
+    </w:p>
+    <w:p>
+      <w:r>
+        <w:t xml:space="preserve">Introdução à arquitetura e design de software: Uma visão sobre a plataforma Java, Paulo Silveira, Guilherme Silveira, Sérgio Lopes, Guilherme Moreira, Nico </w:t>
+      </w:r>
+      <w:proofErr w:type="spellStart"/>
+      <w:r>
+        <w:t>Steppat</w:t>
+      </w:r>
+      <w:proofErr w:type="spellEnd"/>
+      <w:r>
+        <w:t>, Fabio Kung.</w:t>
+      </w:r>
+    </w:p>
+    <w:p>
+      <w:pPr>
         <w:jc w:val="both"/>
-        <w:textAlignment w:val="baseline"/>
-        <w:rPr>
-          <w:rStyle w:val="a"/>
-          <w:color w:val="000000"/>
-          <w:bdr w:val="none" w:sz="0" w:space="0" w:color="auto" w:frame="1"/>
-        </w:rPr>
-      </w:pPr>
+        <w:rPr>
+          <w:rStyle w:val="Hyperlink"/>
+        </w:rPr>
+      </w:pPr>
+      <w:hyperlink r:id="rId42" w:history="1">
+        <w:r>
+          <w:rPr>
+            <w:rStyle w:val="Hyperlink"/>
+          </w:rPr>
+          <w:t>http://acens.com.br/blog/linguagens-do-mercado-julho-de-2013/</w:t>
+        </w:r>
+      </w:hyperlink>
     </w:p>
     <w:p>
       <w:pPr>
@@ -13054,234 +13537,14 @@
           <w:shd w:val="clear" w:color="auto" w:fill="FFFFFF"/>
         </w:rPr>
       </w:pPr>
-      <w:r>
-        <w:rPr>
-          <w:shd w:val="clear" w:color="auto" w:fill="FFFFFF"/>
-        </w:rPr>
-        <w:t xml:space="preserve">MAGELA, </w:t>
-      </w:r>
-      <w:proofErr w:type="gramStart"/>
-      <w:r>
-        <w:rPr>
-          <w:shd w:val="clear" w:color="auto" w:fill="FFFFFF"/>
-        </w:rPr>
-        <w:t>R.</w:t>
-      </w:r>
-      <w:proofErr w:type="gramEnd"/>
-      <w:r>
-        <w:rPr>
-          <w:rStyle w:val="apple-converted-space"/>
-          <w:color w:val="333333"/>
-          <w:shd w:val="clear" w:color="auto" w:fill="FFFFFF"/>
-        </w:rPr>
-        <w:t> </w:t>
-      </w:r>
-      <w:r>
-        <w:rPr>
-          <w:b/>
-          <w:bCs/>
-          <w:shd w:val="clear" w:color="auto" w:fill="FFFFFF"/>
-        </w:rPr>
-        <w:t>Engenharia de software aplicada</w:t>
-      </w:r>
-      <w:r>
-        <w:rPr>
-          <w:shd w:val="clear" w:color="auto" w:fill="FFFFFF"/>
-        </w:rPr>
-        <w:t xml:space="preserve">: fundamentos. Rio de Janeiro: </w:t>
-      </w:r>
-      <w:proofErr w:type="gramStart"/>
-      <w:r>
-        <w:rPr>
-          <w:shd w:val="clear" w:color="auto" w:fill="FFFFFF"/>
-        </w:rPr>
-        <w:t>Alta Books</w:t>
-      </w:r>
-      <w:proofErr w:type="gramEnd"/>
-      <w:r>
-        <w:rPr>
-          <w:shd w:val="clear" w:color="auto" w:fill="FFFFFF"/>
-        </w:rPr>
-        <w:t>, 2006</w:t>
-      </w:r>
-      <w:r>
-        <w:rPr>
-          <w:rFonts w:ascii="Georgia" w:hAnsi="Georgia"/>
-          <w:shd w:val="clear" w:color="auto" w:fill="FFFFFF"/>
-        </w:rPr>
-        <w:t>.</w:t>
-      </w:r>
-    </w:p>
-    <w:p>
-      <w:pPr>
-        <w:jc w:val="both"/>
-        <w:rPr>
-          <w:rFonts w:ascii="Georgia" w:hAnsi="Georgia"/>
-          <w:shd w:val="clear" w:color="auto" w:fill="FFFFFF"/>
-        </w:rPr>
-      </w:pPr>
-    </w:p>
-    <w:p>
-      <w:pPr>
-        <w:jc w:val="both"/>
-        <w:rPr>
-          <w:rFonts w:ascii="Georgia" w:hAnsi="Georgia"/>
-          <w:color w:val="333333"/>
-          <w:sz w:val="20"/>
-          <w:szCs w:val="20"/>
-          <w:shd w:val="clear" w:color="auto" w:fill="FFFFFF"/>
-        </w:rPr>
-      </w:pPr>
-      <w:hyperlink r:id="rId39" w:history="1">
+      <w:hyperlink r:id="rId43" w:history="1">
         <w:r>
           <w:rPr>
             <w:rStyle w:val="Hyperlink"/>
             <w:rFonts w:ascii="Georgia" w:hAnsi="Georgia"/>
             <w:shd w:val="clear" w:color="auto" w:fill="FFFFFF"/>
           </w:rPr>
-          <w:t>http://www.caelum.com.br</w:t>
-        </w:r>
-      </w:hyperlink>
-    </w:p>
-    <w:p>
-      <w:pPr>
-        <w:jc w:val="both"/>
-        <w:rPr>
-          <w:rFonts w:ascii="Georgia" w:hAnsi="Georgia"/>
-          <w:color w:val="333333"/>
-          <w:sz w:val="20"/>
-          <w:szCs w:val="20"/>
-          <w:shd w:val="clear" w:color="auto" w:fill="FFFFFF"/>
-        </w:rPr>
-      </w:pPr>
-    </w:p>
-    <w:p>
-      <w:hyperlink r:id="rId40" w:history="1">
-        <w:r>
-          <w:rPr>
-            <w:rStyle w:val="Hyperlink"/>
-          </w:rPr>
-          <w:t>http://www.eclipse.org</w:t>
-        </w:r>
-      </w:hyperlink>
-    </w:p>
-    <w:p/>
-    <w:p>
-      <w:hyperlink r:id="rId41" w:history="1">
-        <w:r>
-          <w:rPr>
-            <w:rStyle w:val="Hyperlink"/>
-          </w:rPr>
-          <w:t>http://www.spring.io</w:t>
-        </w:r>
-      </w:hyperlink>
-    </w:p>
-    <w:p/>
-    <w:p>
-      <w:r>
-        <w:t xml:space="preserve">Vire o jogo com Spring Framework Autor, Henrique Lobo </w:t>
-      </w:r>
-      <w:proofErr w:type="spellStart"/>
-      <w:r>
-        <w:t>Weissmann</w:t>
-      </w:r>
-      <w:proofErr w:type="spellEnd"/>
-      <w:r>
-        <w:t xml:space="preserve">, Casa do </w:t>
-      </w:r>
-      <w:proofErr w:type="gramStart"/>
-      <w:r>
-        <w:t>código</w:t>
-      </w:r>
-      <w:proofErr w:type="gramEnd"/>
-    </w:p>
-    <w:p/>
-    <w:p>
-      <w:proofErr w:type="spellStart"/>
-      <w:r>
-        <w:t>Scrum</w:t>
-      </w:r>
-      <w:proofErr w:type="spellEnd"/>
-      <w:r>
-        <w:t xml:space="preserve">: Gestão ágil para projetos de sucesso, Rafael </w:t>
-      </w:r>
-      <w:proofErr w:type="spellStart"/>
-      <w:r>
-        <w:t>Sabbagh</w:t>
-      </w:r>
-      <w:proofErr w:type="spellEnd"/>
-      <w:r>
-        <w:t xml:space="preserve">, Casa do </w:t>
-      </w:r>
-      <w:proofErr w:type="gramStart"/>
-      <w:r>
-        <w:t>código</w:t>
-      </w:r>
-      <w:proofErr w:type="gramEnd"/>
-    </w:p>
-    <w:p/>
-    <w:p>
-      <w:r>
-        <w:t>Test-</w:t>
-      </w:r>
-      <w:proofErr w:type="spellStart"/>
-      <w:r>
-        <w:t>Driven</w:t>
-      </w:r>
-      <w:proofErr w:type="spellEnd"/>
-      <w:r>
-        <w:t xml:space="preserve"> </w:t>
-      </w:r>
-      <w:proofErr w:type="spellStart"/>
-      <w:r>
-        <w:t>Develpment</w:t>
-      </w:r>
-      <w:proofErr w:type="spellEnd"/>
-      <w:r>
-        <w:t xml:space="preserve"> + Design </w:t>
-      </w:r>
-      <w:proofErr w:type="spellStart"/>
-      <w:r>
-        <w:t>Patterns</w:t>
-      </w:r>
-      <w:proofErr w:type="spellEnd"/>
-      <w:r>
-        <w:t xml:space="preserve">, Mauricio Aniche e Eduardo Guerra, Casa do </w:t>
-      </w:r>
-      <w:proofErr w:type="gramStart"/>
-      <w:r>
-        <w:t>código</w:t>
-      </w:r>
-      <w:proofErr w:type="gramEnd"/>
-    </w:p>
-    <w:p/>
-    <w:p>
-      <w:r>
-        <w:t xml:space="preserve">Introdução à arquitetura e design de software: Uma visão sobre a plataforma Java, Paulo Silveira, Guilherme Silveira, Sérgio Lopes, Guilherme Moreira, Nico </w:t>
-      </w:r>
-      <w:proofErr w:type="spellStart"/>
-      <w:r>
-        <w:t>Steppat</w:t>
-      </w:r>
-      <w:proofErr w:type="spellEnd"/>
-      <w:r>
-        <w:t>, Fabio Kung.</w:t>
-      </w:r>
-    </w:p>
-    <w:p/>
-    <w:p>
-      <w:pPr>
-        <w:jc w:val="both"/>
-        <w:rPr>
-          <w:rStyle w:val="Hyperlink"/>
-        </w:rPr>
-      </w:pPr>
-      <w:hyperlink r:id="rId42" w:history="1">
-        <w:r>
-          <w:rPr>
-            <w:rStyle w:val="Hyperlink"/>
-          </w:rPr>
-          <w:t>http://acens.com.br/blog/linguagens-do-mercado-julho-de-2013/</w:t>
+          <w:t>http://www.devmedia.com.br/conceitos-fundamentais-de-banco-de-dados/1649</w:t>
         </w:r>
       </w:hyperlink>
     </w:p>
@@ -13293,14 +13556,14 @@
           <w:shd w:val="clear" w:color="auto" w:fill="FFFFFF"/>
         </w:rPr>
       </w:pPr>
-      <w:hyperlink r:id="rId43" w:history="1">
+      <w:hyperlink r:id="rId44" w:history="1">
         <w:r>
           <w:rPr>
             <w:rStyle w:val="Hyperlink"/>
             <w:rFonts w:ascii="Georgia" w:hAnsi="Georgia"/>
             <w:shd w:val="clear" w:color="auto" w:fill="FFFFFF"/>
           </w:rPr>
-          <w:t>http://www.devmedia.com.br/conceitos-fundamentais-de-banco-de-dados/1649</w:t>
+          <w:t>http://www.slideshare.net/fernandoabcampos/estudo-de-mapeamento-objetorelacional-com-framework-hibernate</w:t>
         </w:r>
       </w:hyperlink>
     </w:p>
@@ -13308,37 +13571,18 @@
       <w:pPr>
         <w:jc w:val="both"/>
         <w:rPr>
+          <w:rStyle w:val="Hyperlink"/>
           <w:rFonts w:ascii="Georgia" w:hAnsi="Georgia"/>
           <w:shd w:val="clear" w:color="auto" w:fill="FFFFFF"/>
         </w:rPr>
       </w:pPr>
-      <w:hyperlink r:id="rId44" w:history="1">
+      <w:hyperlink r:id="rId45" w:history="1">
         <w:r>
           <w:rPr>
             <w:rStyle w:val="Hyperlink"/>
             <w:rFonts w:ascii="Georgia" w:hAnsi="Georgia"/>
             <w:shd w:val="clear" w:color="auto" w:fill="FFFFFF"/>
           </w:rPr>
-          <w:t>http://www.slideshare.net/fernandoabcampos/estudo-de-mapeamento-objetorelacional-com-framework-hibernate</w:t>
-        </w:r>
-      </w:hyperlink>
-    </w:p>
-    <w:p>
-      <w:pPr>
-        <w:jc w:val="both"/>
-        <w:rPr>
-          <w:rStyle w:val="Hyperlink"/>
-          <w:rFonts w:ascii="Georgia" w:hAnsi="Georgia"/>
-          <w:shd w:val="clear" w:color="auto" w:fill="FFFFFF"/>
-        </w:rPr>
-      </w:pPr>
-      <w:hyperlink r:id="rId45" w:history="1">
-        <w:r>
-          <w:rPr>
-            <w:rStyle w:val="Hyperlink"/>
-            <w:rFonts w:ascii="Georgia" w:hAnsi="Georgia"/>
-            <w:shd w:val="clear" w:color="auto" w:fill="FFFFFF"/>
-          </w:rPr>
           <w:t>http://www.devmedia.com.br/conheca-os-padroes-de-projeto/957</w:t>
         </w:r>
       </w:hyperlink>
@@ -13390,6 +13634,7 @@
           <w:shd w:val="clear" w:color="auto" w:fill="FFFFFF"/>
           <w:lang w:val="en-US"/>
         </w:rPr>
+        <w:lastRenderedPageBreak/>
         <w:t xml:space="preserve">Eric Freeman, Elisabeth Robson, Bert Bates, Kathy Sierra. Head First Design </w:t>
       </w:r>
       <w:r>
@@ -13733,7 +13978,7 @@
       <w:rPr>
         <w:noProof/>
       </w:rPr>
-      <w:t>33</w:t>
+      <w:t>2</w:t>
     </w:r>
     <w:r>
       <w:rPr>
@@ -19199,7 +19444,7 @@
 </file>
 
 <file path=customXml/itemProps1.xml><?xml version="1.0" encoding="utf-8"?>
-<ds:datastoreItem xmlns:ds="http://schemas.openxmlformats.org/officeDocument/2006/customXml" ds:itemID="{3BF7563E-3847-4AB2-91AD-B0B6F1537A3E}">
+<ds:datastoreItem xmlns:ds="http://schemas.openxmlformats.org/officeDocument/2006/customXml" ds:itemID="{1C6AC515-4315-4866-B093-C90C5D7BFF3C}">
   <ds:schemaRefs>
     <ds:schemaRef ds:uri="http://schemas.openxmlformats.org/officeDocument/2006/bibliography"/>
   </ds:schemaRefs>

</xml_diff>

<commit_message>
incluido um exemplo de classe Dao
</commit_message>
<xml_diff>
--- a/docs/TCC.docx
+++ b/docs/TCC.docx
@@ -10501,71 +10501,2242 @@
           <w:rStyle w:val="Hyperlink"/>
           <w:color w:val="000000" w:themeColor="text1"/>
           <w:u w:val="none"/>
-        </w:rPr>
-      </w:pPr>
-    </w:p>
-    <w:p>
-      <w:pPr>
-        <w:rPr>
-          <w:rStyle w:val="Hyperlink"/>
-          <w:color w:val="000000" w:themeColor="text1"/>
-          <w:u w:val="none"/>
-        </w:rPr>
-      </w:pPr>
-    </w:p>
-    <w:p>
-      <w:pPr>
-        <w:rPr>
-          <w:rStyle w:val="Hyperlink"/>
-          <w:color w:val="000000" w:themeColor="text1"/>
-          <w:u w:val="none"/>
-        </w:rPr>
-      </w:pPr>
-    </w:p>
-    <w:p>
-      <w:pPr>
-        <w:rPr>
-          <w:rStyle w:val="Hyperlink"/>
-          <w:color w:val="000000" w:themeColor="text1"/>
-          <w:u w:val="none"/>
-        </w:rPr>
-      </w:pPr>
-    </w:p>
-    <w:p>
-      <w:pPr>
-        <w:rPr>
-          <w:rStyle w:val="Hyperlink"/>
-          <w:color w:val="000000" w:themeColor="text1"/>
-          <w:u w:val="none"/>
-        </w:rPr>
-      </w:pPr>
-    </w:p>
-    <w:p>
-      <w:pPr>
-        <w:rPr>
-          <w:rStyle w:val="Hyperlink"/>
-          <w:color w:val="000000" w:themeColor="text1"/>
-          <w:u w:val="none"/>
-        </w:rPr>
-      </w:pPr>
-    </w:p>
-    <w:p>
-      <w:pPr>
-        <w:rPr>
-          <w:rStyle w:val="Hyperlink"/>
-          <w:color w:val="000000" w:themeColor="text1"/>
-          <w:u w:val="none"/>
-        </w:rPr>
-      </w:pPr>
-    </w:p>
-    <w:p>
-      <w:pPr>
-        <w:rPr>
-          <w:rStyle w:val="Hyperlink"/>
-          <w:color w:val="000000" w:themeColor="text1"/>
-          <w:u w:val="none"/>
-        </w:rPr>
-      </w:pPr>
+          <w:lang w:val="en-US"/>
+        </w:rPr>
+      </w:pPr>
+      <w:proofErr w:type="gramStart"/>
+      <w:r>
+        <w:rPr>
+          <w:rStyle w:val="Hyperlink"/>
+          <w:color w:val="000000" w:themeColor="text1"/>
+          <w:u w:val="none"/>
+          <w:lang w:val="en-US"/>
+        </w:rPr>
+        <w:t>public</w:t>
+      </w:r>
+      <w:proofErr w:type="gramEnd"/>
+      <w:r>
+        <w:rPr>
+          <w:rStyle w:val="Hyperlink"/>
+          <w:color w:val="000000" w:themeColor="text1"/>
+          <w:u w:val="none"/>
+          <w:lang w:val="en-US"/>
+        </w:rPr>
+        <w:t xml:space="preserve"> class </w:t>
+      </w:r>
+      <w:proofErr w:type="spellStart"/>
+      <w:r>
+        <w:rPr>
+          <w:rStyle w:val="Hyperlink"/>
+          <w:color w:val="000000" w:themeColor="text1"/>
+          <w:u w:val="none"/>
+          <w:lang w:val="en-US"/>
+        </w:rPr>
+        <w:t>UsuarioDA</w:t>
+      </w:r>
+      <w:r>
+        <w:rPr>
+          <w:rStyle w:val="Hyperlink"/>
+          <w:color w:val="000000" w:themeColor="text1"/>
+          <w:u w:val="none"/>
+          <w:lang w:val="en-US"/>
+        </w:rPr>
+        <w:t>O</w:t>
+      </w:r>
+      <w:proofErr w:type="spellEnd"/>
+      <w:r>
+        <w:rPr>
+          <w:rStyle w:val="Hyperlink"/>
+          <w:color w:val="000000" w:themeColor="text1"/>
+          <w:u w:val="none"/>
+          <w:lang w:val="en-US"/>
+        </w:rPr>
+        <w:t xml:space="preserve"> extends </w:t>
+      </w:r>
+      <w:proofErr w:type="spellStart"/>
+      <w:r>
+        <w:rPr>
+          <w:rStyle w:val="Hyperlink"/>
+          <w:color w:val="000000" w:themeColor="text1"/>
+          <w:u w:val="none"/>
+          <w:lang w:val="en-US"/>
+        </w:rPr>
+        <w:t>DAOGenerico</w:t>
+      </w:r>
+      <w:proofErr w:type="spellEnd"/>
+      <w:r>
+        <w:rPr>
+          <w:rStyle w:val="Hyperlink"/>
+          <w:color w:val="000000" w:themeColor="text1"/>
+          <w:u w:val="none"/>
+          <w:lang w:val="en-US"/>
+        </w:rPr>
+        <w:t>&lt;</w:t>
+      </w:r>
+      <w:proofErr w:type="spellStart"/>
+      <w:r>
+        <w:rPr>
+          <w:rStyle w:val="Hyperlink"/>
+          <w:color w:val="000000" w:themeColor="text1"/>
+          <w:u w:val="none"/>
+          <w:lang w:val="en-US"/>
+        </w:rPr>
+        <w:t>Usuario</w:t>
+      </w:r>
+      <w:proofErr w:type="spellEnd"/>
+      <w:r>
+        <w:rPr>
+          <w:rStyle w:val="Hyperlink"/>
+          <w:color w:val="000000" w:themeColor="text1"/>
+          <w:u w:val="none"/>
+          <w:lang w:val="en-US"/>
+        </w:rPr>
+        <w:t>&gt;{</w:t>
+      </w:r>
+    </w:p>
+    <w:p>
+      <w:pPr>
+        <w:rPr>
+          <w:rStyle w:val="Hyperlink"/>
+          <w:color w:val="000000" w:themeColor="text1"/>
+          <w:u w:val="none"/>
+          <w:lang w:val="en-US"/>
+        </w:rPr>
+      </w:pPr>
+      <w:r>
+        <w:rPr>
+          <w:rStyle w:val="Hyperlink"/>
+          <w:color w:val="000000" w:themeColor="text1"/>
+          <w:u w:val="none"/>
+          <w:lang w:val="en-US"/>
+        </w:rPr>
+        <w:tab/>
+      </w:r>
+      <w:proofErr w:type="gramStart"/>
+      <w:r>
+        <w:rPr>
+          <w:rStyle w:val="Hyperlink"/>
+          <w:color w:val="000000" w:themeColor="text1"/>
+          <w:u w:val="none"/>
+          <w:lang w:val="en-US"/>
+        </w:rPr>
+        <w:t>public</w:t>
+      </w:r>
+      <w:proofErr w:type="gramEnd"/>
+      <w:r>
+        <w:rPr>
+          <w:rStyle w:val="Hyperlink"/>
+          <w:color w:val="000000" w:themeColor="text1"/>
+          <w:u w:val="none"/>
+          <w:lang w:val="en-US"/>
+        </w:rPr>
+        <w:t xml:space="preserve"> </w:t>
+      </w:r>
+      <w:proofErr w:type="spellStart"/>
+      <w:r>
+        <w:rPr>
+          <w:rStyle w:val="Hyperlink"/>
+          <w:color w:val="000000" w:themeColor="text1"/>
+          <w:u w:val="none"/>
+          <w:lang w:val="en-US"/>
+        </w:rPr>
+        <w:t>UsuarioDAO</w:t>
+      </w:r>
+      <w:proofErr w:type="spellEnd"/>
+      <w:r>
+        <w:rPr>
+          <w:rStyle w:val="Hyperlink"/>
+          <w:color w:val="000000" w:themeColor="text1"/>
+          <w:u w:val="none"/>
+          <w:lang w:val="en-US"/>
+        </w:rPr>
+        <w:t>(){</w:t>
+      </w:r>
+    </w:p>
+    <w:p>
+      <w:pPr>
+        <w:rPr>
+          <w:rStyle w:val="Hyperlink"/>
+          <w:color w:val="000000" w:themeColor="text1"/>
+          <w:u w:val="none"/>
+          <w:lang w:val="en-US"/>
+        </w:rPr>
+      </w:pPr>
+      <w:r>
+        <w:rPr>
+          <w:rStyle w:val="Hyperlink"/>
+          <w:color w:val="000000" w:themeColor="text1"/>
+          <w:u w:val="none"/>
+          <w:lang w:val="en-US"/>
+        </w:rPr>
+        <w:tab/>
+      </w:r>
+      <w:r>
+        <w:rPr>
+          <w:rStyle w:val="Hyperlink"/>
+          <w:color w:val="000000" w:themeColor="text1"/>
+          <w:u w:val="none"/>
+          <w:lang w:val="en-US"/>
+        </w:rPr>
+        <w:tab/>
+      </w:r>
+      <w:proofErr w:type="gramStart"/>
+      <w:r>
+        <w:rPr>
+          <w:rStyle w:val="Hyperlink"/>
+          <w:color w:val="000000" w:themeColor="text1"/>
+          <w:u w:val="none"/>
+          <w:lang w:val="en-US"/>
+        </w:rPr>
+        <w:t>super(</w:t>
+      </w:r>
+      <w:proofErr w:type="gramEnd"/>
+      <w:r>
+        <w:rPr>
+          <w:rStyle w:val="Hyperlink"/>
+          <w:color w:val="000000" w:themeColor="text1"/>
+          <w:u w:val="none"/>
+          <w:lang w:val="en-US"/>
+        </w:rPr>
+        <w:t>);</w:t>
+      </w:r>
+    </w:p>
+    <w:p>
+      <w:pPr>
+        <w:rPr>
+          <w:rStyle w:val="Hyperlink"/>
+          <w:color w:val="000000" w:themeColor="text1"/>
+          <w:u w:val="none"/>
+          <w:lang w:val="en-US"/>
+        </w:rPr>
+      </w:pPr>
+      <w:r>
+        <w:rPr>
+          <w:rStyle w:val="Hyperlink"/>
+          <w:color w:val="000000" w:themeColor="text1"/>
+          <w:u w:val="none"/>
+          <w:lang w:val="en-US"/>
+        </w:rPr>
+        <w:tab/>
+        <w:t>}</w:t>
+      </w:r>
+    </w:p>
+    <w:p>
+      <w:pPr>
+        <w:rPr>
+          <w:rStyle w:val="Hyperlink"/>
+          <w:color w:val="000000" w:themeColor="text1"/>
+          <w:u w:val="none"/>
+          <w:lang w:val="en-US"/>
+        </w:rPr>
+      </w:pPr>
+      <w:r>
+        <w:rPr>
+          <w:rStyle w:val="Hyperlink"/>
+          <w:color w:val="000000" w:themeColor="text1"/>
+          <w:u w:val="none"/>
+          <w:lang w:val="en-US"/>
+        </w:rPr>
+        <w:tab/>
+      </w:r>
+      <w:proofErr w:type="gramStart"/>
+      <w:r>
+        <w:rPr>
+          <w:rStyle w:val="Hyperlink"/>
+          <w:color w:val="000000" w:themeColor="text1"/>
+          <w:u w:val="none"/>
+          <w:lang w:val="en-US"/>
+        </w:rPr>
+        <w:t>public</w:t>
+      </w:r>
+      <w:proofErr w:type="gramEnd"/>
+      <w:r>
+        <w:rPr>
+          <w:rStyle w:val="Hyperlink"/>
+          <w:color w:val="000000" w:themeColor="text1"/>
+          <w:u w:val="none"/>
+          <w:lang w:val="en-US"/>
+        </w:rPr>
+        <w:t xml:space="preserve"> void </w:t>
+      </w:r>
+      <w:proofErr w:type="spellStart"/>
+      <w:r>
+        <w:rPr>
+          <w:rStyle w:val="Hyperlink"/>
+          <w:color w:val="000000" w:themeColor="text1"/>
+          <w:u w:val="none"/>
+          <w:lang w:val="en-US"/>
+        </w:rPr>
+        <w:t>inserirUsuario</w:t>
+      </w:r>
+      <w:proofErr w:type="spellEnd"/>
+      <w:r>
+        <w:rPr>
+          <w:rStyle w:val="Hyperlink"/>
+          <w:color w:val="000000" w:themeColor="text1"/>
+          <w:u w:val="none"/>
+          <w:lang w:val="en-US"/>
+        </w:rPr>
+        <w:t xml:space="preserve">(final </w:t>
+      </w:r>
+      <w:proofErr w:type="spellStart"/>
+      <w:r>
+        <w:rPr>
+          <w:rStyle w:val="Hyperlink"/>
+          <w:color w:val="000000" w:themeColor="text1"/>
+          <w:u w:val="none"/>
+          <w:lang w:val="en-US"/>
+        </w:rPr>
+        <w:t>Usuario</w:t>
+      </w:r>
+      <w:proofErr w:type="spellEnd"/>
+      <w:r>
+        <w:rPr>
+          <w:rStyle w:val="Hyperlink"/>
+          <w:color w:val="000000" w:themeColor="text1"/>
+          <w:u w:val="none"/>
+          <w:lang w:val="en-US"/>
+        </w:rPr>
+        <w:t xml:space="preserve"> </w:t>
+      </w:r>
+      <w:proofErr w:type="spellStart"/>
+      <w:r>
+        <w:rPr>
+          <w:rStyle w:val="Hyperlink"/>
+          <w:color w:val="000000" w:themeColor="text1"/>
+          <w:u w:val="none"/>
+          <w:lang w:val="en-US"/>
+        </w:rPr>
+        <w:t>usuario</w:t>
+      </w:r>
+      <w:proofErr w:type="spellEnd"/>
+      <w:r>
+        <w:rPr>
+          <w:rStyle w:val="Hyperlink"/>
+          <w:color w:val="000000" w:themeColor="text1"/>
+          <w:u w:val="none"/>
+          <w:lang w:val="en-US"/>
+        </w:rPr>
+        <w:t>){</w:t>
+      </w:r>
+    </w:p>
+    <w:p>
+      <w:pPr>
+        <w:rPr>
+          <w:rStyle w:val="Hyperlink"/>
+          <w:color w:val="000000" w:themeColor="text1"/>
+          <w:u w:val="none"/>
+          <w:lang w:val="en-US"/>
+        </w:rPr>
+      </w:pPr>
+      <w:r>
+        <w:rPr>
+          <w:rStyle w:val="Hyperlink"/>
+          <w:color w:val="000000" w:themeColor="text1"/>
+          <w:u w:val="none"/>
+          <w:lang w:val="en-US"/>
+        </w:rPr>
+        <w:tab/>
+      </w:r>
+      <w:r>
+        <w:rPr>
+          <w:rStyle w:val="Hyperlink"/>
+          <w:color w:val="000000" w:themeColor="text1"/>
+          <w:u w:val="none"/>
+          <w:lang w:val="en-US"/>
+        </w:rPr>
+        <w:tab/>
+      </w:r>
+      <w:proofErr w:type="spellStart"/>
+      <w:proofErr w:type="gramStart"/>
+      <w:r>
+        <w:rPr>
+          <w:rStyle w:val="Hyperlink"/>
+          <w:color w:val="000000" w:themeColor="text1"/>
+          <w:u w:val="none"/>
+          <w:lang w:val="en-US"/>
+        </w:rPr>
+        <w:t>this.inserir</w:t>
+      </w:r>
+      <w:proofErr w:type="spellEnd"/>
+      <w:r>
+        <w:rPr>
+          <w:rStyle w:val="Hyperlink"/>
+          <w:color w:val="000000" w:themeColor="text1"/>
+          <w:u w:val="none"/>
+          <w:lang w:val="en-US"/>
+        </w:rPr>
+        <w:t>(</w:t>
+      </w:r>
+      <w:proofErr w:type="spellStart"/>
+      <w:proofErr w:type="gramEnd"/>
+      <w:r>
+        <w:rPr>
+          <w:rStyle w:val="Hyperlink"/>
+          <w:color w:val="000000" w:themeColor="text1"/>
+          <w:u w:val="none"/>
+          <w:lang w:val="en-US"/>
+        </w:rPr>
+        <w:t>usuario</w:t>
+      </w:r>
+      <w:proofErr w:type="spellEnd"/>
+      <w:r>
+        <w:rPr>
+          <w:rStyle w:val="Hyperlink"/>
+          <w:color w:val="000000" w:themeColor="text1"/>
+          <w:u w:val="none"/>
+          <w:lang w:val="en-US"/>
+        </w:rPr>
+        <w:t>);</w:t>
+      </w:r>
+    </w:p>
+    <w:p>
+      <w:pPr>
+        <w:rPr>
+          <w:rStyle w:val="Hyperlink"/>
+          <w:color w:val="000000" w:themeColor="text1"/>
+          <w:u w:val="none"/>
+          <w:lang w:val="en-US"/>
+        </w:rPr>
+      </w:pPr>
+      <w:r>
+        <w:rPr>
+          <w:rStyle w:val="Hyperlink"/>
+          <w:color w:val="000000" w:themeColor="text1"/>
+          <w:u w:val="none"/>
+          <w:lang w:val="en-US"/>
+        </w:rPr>
+        <w:tab/>
+        <w:t>}</w:t>
+      </w:r>
+    </w:p>
+    <w:p>
+      <w:pPr>
+        <w:rPr>
+          <w:rStyle w:val="Hyperlink"/>
+          <w:color w:val="000000" w:themeColor="text1"/>
+          <w:u w:val="none"/>
+          <w:lang w:val="en-US"/>
+        </w:rPr>
+      </w:pPr>
+      <w:r>
+        <w:rPr>
+          <w:rStyle w:val="Hyperlink"/>
+          <w:color w:val="000000" w:themeColor="text1"/>
+          <w:u w:val="none"/>
+          <w:lang w:val="en-US"/>
+        </w:rPr>
+        <w:tab/>
+      </w:r>
+      <w:proofErr w:type="gramStart"/>
+      <w:r>
+        <w:rPr>
+          <w:rStyle w:val="Hyperlink"/>
+          <w:color w:val="000000" w:themeColor="text1"/>
+          <w:u w:val="none"/>
+          <w:lang w:val="en-US"/>
+        </w:rPr>
+        <w:t>public</w:t>
+      </w:r>
+      <w:proofErr w:type="gramEnd"/>
+      <w:r>
+        <w:rPr>
+          <w:rStyle w:val="Hyperlink"/>
+          <w:color w:val="000000" w:themeColor="text1"/>
+          <w:u w:val="none"/>
+          <w:lang w:val="en-US"/>
+        </w:rPr>
+        <w:t xml:space="preserve"> void </w:t>
+      </w:r>
+      <w:proofErr w:type="spellStart"/>
+      <w:r>
+        <w:rPr>
+          <w:rStyle w:val="Hyperlink"/>
+          <w:color w:val="000000" w:themeColor="text1"/>
+          <w:u w:val="none"/>
+          <w:lang w:val="en-US"/>
+        </w:rPr>
+        <w:t>atualizarUsuario</w:t>
+      </w:r>
+      <w:proofErr w:type="spellEnd"/>
+      <w:r>
+        <w:rPr>
+          <w:rStyle w:val="Hyperlink"/>
+          <w:color w:val="000000" w:themeColor="text1"/>
+          <w:u w:val="none"/>
+          <w:lang w:val="en-US"/>
+        </w:rPr>
+        <w:t xml:space="preserve">(final </w:t>
+      </w:r>
+      <w:proofErr w:type="spellStart"/>
+      <w:r>
+        <w:rPr>
+          <w:rStyle w:val="Hyperlink"/>
+          <w:color w:val="000000" w:themeColor="text1"/>
+          <w:u w:val="none"/>
+          <w:lang w:val="en-US"/>
+        </w:rPr>
+        <w:t>Usuario</w:t>
+      </w:r>
+      <w:proofErr w:type="spellEnd"/>
+      <w:r>
+        <w:rPr>
+          <w:rStyle w:val="Hyperlink"/>
+          <w:color w:val="000000" w:themeColor="text1"/>
+          <w:u w:val="none"/>
+          <w:lang w:val="en-US"/>
+        </w:rPr>
+        <w:t xml:space="preserve"> </w:t>
+      </w:r>
+      <w:proofErr w:type="spellStart"/>
+      <w:r>
+        <w:rPr>
+          <w:rStyle w:val="Hyperlink"/>
+          <w:color w:val="000000" w:themeColor="text1"/>
+          <w:u w:val="none"/>
+          <w:lang w:val="en-US"/>
+        </w:rPr>
+        <w:t>usuario</w:t>
+      </w:r>
+      <w:proofErr w:type="spellEnd"/>
+      <w:r>
+        <w:rPr>
+          <w:rStyle w:val="Hyperlink"/>
+          <w:color w:val="000000" w:themeColor="text1"/>
+          <w:u w:val="none"/>
+          <w:lang w:val="en-US"/>
+        </w:rPr>
+        <w:t>){</w:t>
+      </w:r>
+    </w:p>
+    <w:p>
+      <w:pPr>
+        <w:rPr>
+          <w:rStyle w:val="Hyperlink"/>
+          <w:color w:val="000000" w:themeColor="text1"/>
+          <w:u w:val="none"/>
+          <w:lang w:val="en-US"/>
+        </w:rPr>
+      </w:pPr>
+      <w:r>
+        <w:rPr>
+          <w:rStyle w:val="Hyperlink"/>
+          <w:color w:val="000000" w:themeColor="text1"/>
+          <w:u w:val="none"/>
+          <w:lang w:val="en-US"/>
+        </w:rPr>
+        <w:lastRenderedPageBreak/>
+        <w:tab/>
+      </w:r>
+      <w:r>
+        <w:rPr>
+          <w:rStyle w:val="Hyperlink"/>
+          <w:color w:val="000000" w:themeColor="text1"/>
+          <w:u w:val="none"/>
+          <w:lang w:val="en-US"/>
+        </w:rPr>
+        <w:tab/>
+      </w:r>
+      <w:proofErr w:type="spellStart"/>
+      <w:proofErr w:type="gramStart"/>
+      <w:r>
+        <w:rPr>
+          <w:rStyle w:val="Hyperlink"/>
+          <w:color w:val="000000" w:themeColor="text1"/>
+          <w:u w:val="none"/>
+          <w:lang w:val="en-US"/>
+        </w:rPr>
+        <w:t>this.atualizar</w:t>
+      </w:r>
+      <w:proofErr w:type="spellEnd"/>
+      <w:r>
+        <w:rPr>
+          <w:rStyle w:val="Hyperlink"/>
+          <w:color w:val="000000" w:themeColor="text1"/>
+          <w:u w:val="none"/>
+          <w:lang w:val="en-US"/>
+        </w:rPr>
+        <w:t>(</w:t>
+      </w:r>
+      <w:proofErr w:type="spellStart"/>
+      <w:proofErr w:type="gramEnd"/>
+      <w:r>
+        <w:rPr>
+          <w:rStyle w:val="Hyperlink"/>
+          <w:color w:val="000000" w:themeColor="text1"/>
+          <w:u w:val="none"/>
+          <w:lang w:val="en-US"/>
+        </w:rPr>
+        <w:t>usuario</w:t>
+      </w:r>
+      <w:proofErr w:type="spellEnd"/>
+      <w:r>
+        <w:rPr>
+          <w:rStyle w:val="Hyperlink"/>
+          <w:color w:val="000000" w:themeColor="text1"/>
+          <w:u w:val="none"/>
+          <w:lang w:val="en-US"/>
+        </w:rPr>
+        <w:t>);</w:t>
+      </w:r>
+    </w:p>
+    <w:p>
+      <w:pPr>
+        <w:rPr>
+          <w:rStyle w:val="Hyperlink"/>
+          <w:color w:val="000000" w:themeColor="text1"/>
+          <w:u w:val="none"/>
+          <w:lang w:val="en-US"/>
+        </w:rPr>
+      </w:pPr>
+      <w:r>
+        <w:rPr>
+          <w:rStyle w:val="Hyperlink"/>
+          <w:color w:val="000000" w:themeColor="text1"/>
+          <w:u w:val="none"/>
+          <w:lang w:val="en-US"/>
+        </w:rPr>
+        <w:tab/>
+        <w:t>}</w:t>
+      </w:r>
+    </w:p>
+    <w:p>
+      <w:pPr>
+        <w:rPr>
+          <w:rStyle w:val="Hyperlink"/>
+          <w:color w:val="000000" w:themeColor="text1"/>
+          <w:u w:val="none"/>
+          <w:lang w:val="en-US"/>
+        </w:rPr>
+      </w:pPr>
+      <w:r>
+        <w:rPr>
+          <w:rStyle w:val="Hyperlink"/>
+          <w:color w:val="000000" w:themeColor="text1"/>
+          <w:u w:val="none"/>
+          <w:lang w:val="en-US"/>
+        </w:rPr>
+        <w:tab/>
+      </w:r>
+      <w:proofErr w:type="gramStart"/>
+      <w:r>
+        <w:rPr>
+          <w:rStyle w:val="Hyperlink"/>
+          <w:color w:val="000000" w:themeColor="text1"/>
+          <w:u w:val="none"/>
+          <w:lang w:val="en-US"/>
+        </w:rPr>
+        <w:t>public</w:t>
+      </w:r>
+      <w:proofErr w:type="gramEnd"/>
+      <w:r>
+        <w:rPr>
+          <w:rStyle w:val="Hyperlink"/>
+          <w:color w:val="000000" w:themeColor="text1"/>
+          <w:u w:val="none"/>
+          <w:lang w:val="en-US"/>
+        </w:rPr>
+        <w:t xml:space="preserve"> void </w:t>
+      </w:r>
+      <w:proofErr w:type="spellStart"/>
+      <w:r>
+        <w:rPr>
+          <w:rStyle w:val="Hyperlink"/>
+          <w:color w:val="000000" w:themeColor="text1"/>
+          <w:u w:val="none"/>
+          <w:lang w:val="en-US"/>
+        </w:rPr>
+        <w:t>excluirUsuario</w:t>
+      </w:r>
+      <w:proofErr w:type="spellEnd"/>
+      <w:r>
+        <w:rPr>
+          <w:rStyle w:val="Hyperlink"/>
+          <w:color w:val="000000" w:themeColor="text1"/>
+          <w:u w:val="none"/>
+          <w:lang w:val="en-US"/>
+        </w:rPr>
+        <w:t xml:space="preserve">(final </w:t>
+      </w:r>
+      <w:proofErr w:type="spellStart"/>
+      <w:r>
+        <w:rPr>
+          <w:rStyle w:val="Hyperlink"/>
+          <w:color w:val="000000" w:themeColor="text1"/>
+          <w:u w:val="none"/>
+          <w:lang w:val="en-US"/>
+        </w:rPr>
+        <w:t>Usuario</w:t>
+      </w:r>
+      <w:proofErr w:type="spellEnd"/>
+      <w:r>
+        <w:rPr>
+          <w:rStyle w:val="Hyperlink"/>
+          <w:color w:val="000000" w:themeColor="text1"/>
+          <w:u w:val="none"/>
+          <w:lang w:val="en-US"/>
+        </w:rPr>
+        <w:t xml:space="preserve"> </w:t>
+      </w:r>
+      <w:proofErr w:type="spellStart"/>
+      <w:r>
+        <w:rPr>
+          <w:rStyle w:val="Hyperlink"/>
+          <w:color w:val="000000" w:themeColor="text1"/>
+          <w:u w:val="none"/>
+          <w:lang w:val="en-US"/>
+        </w:rPr>
+        <w:t>usuario</w:t>
+      </w:r>
+      <w:proofErr w:type="spellEnd"/>
+      <w:r>
+        <w:rPr>
+          <w:rStyle w:val="Hyperlink"/>
+          <w:color w:val="000000" w:themeColor="text1"/>
+          <w:u w:val="none"/>
+          <w:lang w:val="en-US"/>
+        </w:rPr>
+        <w:t>){</w:t>
+      </w:r>
+    </w:p>
+    <w:p>
+      <w:pPr>
+        <w:rPr>
+          <w:rStyle w:val="Hyperlink"/>
+          <w:color w:val="000000" w:themeColor="text1"/>
+          <w:u w:val="none"/>
+          <w:lang w:val="en-US"/>
+        </w:rPr>
+      </w:pPr>
+      <w:r>
+        <w:rPr>
+          <w:rStyle w:val="Hyperlink"/>
+          <w:color w:val="000000" w:themeColor="text1"/>
+          <w:u w:val="none"/>
+          <w:lang w:val="en-US"/>
+        </w:rPr>
+        <w:tab/>
+      </w:r>
+      <w:r>
+        <w:rPr>
+          <w:rStyle w:val="Hyperlink"/>
+          <w:color w:val="000000" w:themeColor="text1"/>
+          <w:u w:val="none"/>
+          <w:lang w:val="en-US"/>
+        </w:rPr>
+        <w:tab/>
+      </w:r>
+      <w:proofErr w:type="spellStart"/>
+      <w:proofErr w:type="gramStart"/>
+      <w:r>
+        <w:rPr>
+          <w:rStyle w:val="Hyperlink"/>
+          <w:color w:val="000000" w:themeColor="text1"/>
+          <w:u w:val="none"/>
+          <w:lang w:val="en-US"/>
+        </w:rPr>
+        <w:t>this.excluir</w:t>
+      </w:r>
+      <w:proofErr w:type="spellEnd"/>
+      <w:r>
+        <w:rPr>
+          <w:rStyle w:val="Hyperlink"/>
+          <w:color w:val="000000" w:themeColor="text1"/>
+          <w:u w:val="none"/>
+          <w:lang w:val="en-US"/>
+        </w:rPr>
+        <w:t>(</w:t>
+      </w:r>
+      <w:proofErr w:type="spellStart"/>
+      <w:proofErr w:type="gramEnd"/>
+      <w:r>
+        <w:rPr>
+          <w:rStyle w:val="Hyperlink"/>
+          <w:color w:val="000000" w:themeColor="text1"/>
+          <w:u w:val="none"/>
+          <w:lang w:val="en-US"/>
+        </w:rPr>
+        <w:t>usuario</w:t>
+      </w:r>
+      <w:proofErr w:type="spellEnd"/>
+      <w:r>
+        <w:rPr>
+          <w:rStyle w:val="Hyperlink"/>
+          <w:color w:val="000000" w:themeColor="text1"/>
+          <w:u w:val="none"/>
+          <w:lang w:val="en-US"/>
+        </w:rPr>
+        <w:t>);</w:t>
+      </w:r>
+    </w:p>
+    <w:p>
+      <w:pPr>
+        <w:rPr>
+          <w:rStyle w:val="Hyperlink"/>
+          <w:color w:val="000000" w:themeColor="text1"/>
+          <w:u w:val="none"/>
+          <w:lang w:val="en-US"/>
+        </w:rPr>
+      </w:pPr>
+      <w:r>
+        <w:rPr>
+          <w:rStyle w:val="Hyperlink"/>
+          <w:color w:val="000000" w:themeColor="text1"/>
+          <w:u w:val="none"/>
+          <w:lang w:val="en-US"/>
+        </w:rPr>
+        <w:tab/>
+        <w:t>}</w:t>
+      </w:r>
+    </w:p>
+    <w:p>
+      <w:pPr>
+        <w:rPr>
+          <w:rStyle w:val="Hyperlink"/>
+          <w:color w:val="000000" w:themeColor="text1"/>
+          <w:u w:val="none"/>
+          <w:lang w:val="en-US"/>
+        </w:rPr>
+      </w:pPr>
+      <w:r>
+        <w:rPr>
+          <w:rStyle w:val="Hyperlink"/>
+          <w:color w:val="000000" w:themeColor="text1"/>
+          <w:u w:val="none"/>
+          <w:lang w:val="en-US"/>
+        </w:rPr>
+        <w:tab/>
+      </w:r>
+      <w:proofErr w:type="gramStart"/>
+      <w:r>
+        <w:rPr>
+          <w:rStyle w:val="Hyperlink"/>
+          <w:color w:val="000000" w:themeColor="text1"/>
+          <w:u w:val="none"/>
+          <w:lang w:val="en-US"/>
+        </w:rPr>
+        <w:t>public</w:t>
+      </w:r>
+      <w:proofErr w:type="gramEnd"/>
+      <w:r>
+        <w:rPr>
+          <w:rStyle w:val="Hyperlink"/>
+          <w:color w:val="000000" w:themeColor="text1"/>
+          <w:u w:val="none"/>
+          <w:lang w:val="en-US"/>
+        </w:rPr>
+        <w:t xml:space="preserve"> List&lt;</w:t>
+      </w:r>
+      <w:proofErr w:type="spellStart"/>
+      <w:r>
+        <w:rPr>
+          <w:rStyle w:val="Hyperlink"/>
+          <w:color w:val="000000" w:themeColor="text1"/>
+          <w:u w:val="none"/>
+          <w:lang w:val="en-US"/>
+        </w:rPr>
+        <w:t>Usuario</w:t>
+      </w:r>
+      <w:proofErr w:type="spellEnd"/>
+      <w:r>
+        <w:rPr>
+          <w:rStyle w:val="Hyperlink"/>
+          <w:color w:val="000000" w:themeColor="text1"/>
+          <w:u w:val="none"/>
+          <w:lang w:val="en-US"/>
+        </w:rPr>
+        <w:t xml:space="preserve">&gt; </w:t>
+      </w:r>
+      <w:proofErr w:type="spellStart"/>
+      <w:r>
+        <w:rPr>
+          <w:rStyle w:val="Hyperlink"/>
+          <w:color w:val="000000" w:themeColor="text1"/>
+          <w:u w:val="none"/>
+          <w:lang w:val="en-US"/>
+        </w:rPr>
+        <w:t>listarUsuarios</w:t>
+      </w:r>
+      <w:proofErr w:type="spellEnd"/>
+      <w:r>
+        <w:rPr>
+          <w:rStyle w:val="Hyperlink"/>
+          <w:color w:val="000000" w:themeColor="text1"/>
+          <w:u w:val="none"/>
+          <w:lang w:val="en-US"/>
+        </w:rPr>
+        <w:t>(){</w:t>
+      </w:r>
+    </w:p>
+    <w:p>
+      <w:pPr>
+        <w:rPr>
+          <w:rStyle w:val="Hyperlink"/>
+          <w:color w:val="000000" w:themeColor="text1"/>
+          <w:u w:val="none"/>
+          <w:lang w:val="en-US"/>
+        </w:rPr>
+      </w:pPr>
+      <w:r>
+        <w:rPr>
+          <w:rStyle w:val="Hyperlink"/>
+          <w:color w:val="000000" w:themeColor="text1"/>
+          <w:u w:val="none"/>
+          <w:lang w:val="en-US"/>
+        </w:rPr>
+        <w:tab/>
+      </w:r>
+      <w:r>
+        <w:rPr>
+          <w:rStyle w:val="Hyperlink"/>
+          <w:color w:val="000000" w:themeColor="text1"/>
+          <w:u w:val="none"/>
+          <w:lang w:val="en-US"/>
+        </w:rPr>
+        <w:tab/>
+      </w:r>
+      <w:proofErr w:type="gramStart"/>
+      <w:r>
+        <w:rPr>
+          <w:rStyle w:val="Hyperlink"/>
+          <w:color w:val="000000" w:themeColor="text1"/>
+          <w:u w:val="none"/>
+          <w:lang w:val="en-US"/>
+        </w:rPr>
+        <w:t>return</w:t>
+      </w:r>
+      <w:proofErr w:type="gramEnd"/>
+      <w:r>
+        <w:rPr>
+          <w:rStyle w:val="Hyperlink"/>
+          <w:color w:val="000000" w:themeColor="text1"/>
+          <w:u w:val="none"/>
+          <w:lang w:val="en-US"/>
+        </w:rPr>
+        <w:t xml:space="preserve"> </w:t>
+      </w:r>
+      <w:proofErr w:type="spellStart"/>
+      <w:r>
+        <w:rPr>
+          <w:rStyle w:val="Hyperlink"/>
+          <w:color w:val="000000" w:themeColor="text1"/>
+          <w:u w:val="none"/>
+          <w:lang w:val="en-US"/>
+        </w:rPr>
+        <w:t>this.findAll</w:t>
+      </w:r>
+      <w:proofErr w:type="spellEnd"/>
+      <w:r>
+        <w:rPr>
+          <w:rStyle w:val="Hyperlink"/>
+          <w:color w:val="000000" w:themeColor="text1"/>
+          <w:u w:val="none"/>
+          <w:lang w:val="en-US"/>
+        </w:rPr>
+        <w:t>();</w:t>
+      </w:r>
+    </w:p>
+    <w:p>
+      <w:pPr>
+        <w:rPr>
+          <w:rStyle w:val="Hyperlink"/>
+          <w:color w:val="000000" w:themeColor="text1"/>
+          <w:u w:val="none"/>
+          <w:lang w:val="en-US"/>
+        </w:rPr>
+      </w:pPr>
+      <w:r>
+        <w:rPr>
+          <w:rStyle w:val="Hyperlink"/>
+          <w:color w:val="000000" w:themeColor="text1"/>
+          <w:u w:val="none"/>
+          <w:lang w:val="en-US"/>
+        </w:rPr>
+        <w:tab/>
+        <w:t>}</w:t>
+      </w:r>
+    </w:p>
+    <w:p>
+      <w:pPr>
+        <w:rPr>
+          <w:rStyle w:val="Hyperlink"/>
+          <w:color w:val="000000" w:themeColor="text1"/>
+          <w:u w:val="none"/>
+        </w:rPr>
+      </w:pPr>
+      <w:r>
+        <w:rPr>
+          <w:rStyle w:val="Hyperlink"/>
+          <w:color w:val="000000" w:themeColor="text1"/>
+          <w:u w:val="none"/>
+          <w:lang w:val="en-US"/>
+        </w:rPr>
+        <w:tab/>
+      </w:r>
+      <w:proofErr w:type="spellStart"/>
+      <w:proofErr w:type="gramStart"/>
+      <w:r>
+        <w:rPr>
+          <w:rStyle w:val="Hyperlink"/>
+          <w:color w:val="000000" w:themeColor="text1"/>
+          <w:u w:val="none"/>
+        </w:rPr>
+        <w:t>public</w:t>
+      </w:r>
+      <w:proofErr w:type="spellEnd"/>
+      <w:proofErr w:type="gramEnd"/>
+      <w:r>
+        <w:rPr>
+          <w:rStyle w:val="Hyperlink"/>
+          <w:color w:val="000000" w:themeColor="text1"/>
+          <w:u w:val="none"/>
+        </w:rPr>
+        <w:t xml:space="preserve"> </w:t>
+      </w:r>
+      <w:proofErr w:type="spellStart"/>
+      <w:r>
+        <w:rPr>
+          <w:rStyle w:val="Hyperlink"/>
+          <w:color w:val="000000" w:themeColor="text1"/>
+          <w:u w:val="none"/>
+        </w:rPr>
+        <w:t>Usuario</w:t>
+      </w:r>
+      <w:proofErr w:type="spellEnd"/>
+      <w:r>
+        <w:rPr>
+          <w:rStyle w:val="Hyperlink"/>
+          <w:color w:val="000000" w:themeColor="text1"/>
+          <w:u w:val="none"/>
+        </w:rPr>
+        <w:t xml:space="preserve"> </w:t>
+      </w:r>
+      <w:proofErr w:type="spellStart"/>
+      <w:r>
+        <w:rPr>
+          <w:rStyle w:val="Hyperlink"/>
+          <w:color w:val="000000" w:themeColor="text1"/>
+          <w:u w:val="none"/>
+        </w:rPr>
+        <w:t>pesquisaUsuarioPorId</w:t>
+      </w:r>
+      <w:proofErr w:type="spellEnd"/>
+      <w:r>
+        <w:rPr>
+          <w:rStyle w:val="Hyperlink"/>
+          <w:color w:val="000000" w:themeColor="text1"/>
+          <w:u w:val="none"/>
+        </w:rPr>
+        <w:t xml:space="preserve">(final </w:t>
+      </w:r>
+      <w:proofErr w:type="spellStart"/>
+      <w:r>
+        <w:rPr>
+          <w:rStyle w:val="Hyperlink"/>
+          <w:color w:val="000000" w:themeColor="text1"/>
+          <w:u w:val="none"/>
+        </w:rPr>
+        <w:t>Integer</w:t>
+      </w:r>
+      <w:proofErr w:type="spellEnd"/>
+      <w:r>
+        <w:rPr>
+          <w:rStyle w:val="Hyperlink"/>
+          <w:color w:val="000000" w:themeColor="text1"/>
+          <w:u w:val="none"/>
+        </w:rPr>
+        <w:t xml:space="preserve"> id){</w:t>
+      </w:r>
+    </w:p>
+    <w:p>
+      <w:pPr>
+        <w:rPr>
+          <w:rStyle w:val="Hyperlink"/>
+          <w:color w:val="000000" w:themeColor="text1"/>
+          <w:u w:val="none"/>
+        </w:rPr>
+      </w:pPr>
+      <w:r>
+        <w:rPr>
+          <w:rStyle w:val="Hyperlink"/>
+          <w:color w:val="000000" w:themeColor="text1"/>
+          <w:u w:val="none"/>
+        </w:rPr>
+        <w:tab/>
+      </w:r>
+      <w:r>
+        <w:rPr>
+          <w:rStyle w:val="Hyperlink"/>
+          <w:color w:val="000000" w:themeColor="text1"/>
+          <w:u w:val="none"/>
+        </w:rPr>
+        <w:tab/>
+      </w:r>
+      <w:proofErr w:type="spellStart"/>
+      <w:proofErr w:type="gramStart"/>
+      <w:r>
+        <w:rPr>
+          <w:rStyle w:val="Hyperlink"/>
+          <w:color w:val="000000" w:themeColor="text1"/>
+          <w:u w:val="none"/>
+        </w:rPr>
+        <w:t>return</w:t>
+      </w:r>
+      <w:proofErr w:type="spellEnd"/>
+      <w:proofErr w:type="gramEnd"/>
+      <w:r>
+        <w:rPr>
+          <w:rStyle w:val="Hyperlink"/>
+          <w:color w:val="000000" w:themeColor="text1"/>
+          <w:u w:val="none"/>
+        </w:rPr>
+        <w:t xml:space="preserve"> </w:t>
+      </w:r>
+      <w:proofErr w:type="spellStart"/>
+      <w:r>
+        <w:rPr>
+          <w:rStyle w:val="Hyperlink"/>
+          <w:color w:val="000000" w:themeColor="text1"/>
+          <w:u w:val="none"/>
+        </w:rPr>
+        <w:t>this.findById</w:t>
+      </w:r>
+      <w:proofErr w:type="spellEnd"/>
+      <w:r>
+        <w:rPr>
+          <w:rStyle w:val="Hyperlink"/>
+          <w:color w:val="000000" w:themeColor="text1"/>
+          <w:u w:val="none"/>
+        </w:rPr>
+        <w:t>(id);</w:t>
+      </w:r>
+    </w:p>
+    <w:p>
+      <w:pPr>
+        <w:rPr>
+          <w:rStyle w:val="Hyperlink"/>
+          <w:color w:val="000000" w:themeColor="text1"/>
+          <w:u w:val="none"/>
+        </w:rPr>
+      </w:pPr>
+      <w:r>
+        <w:rPr>
+          <w:rStyle w:val="Hyperlink"/>
+          <w:color w:val="000000" w:themeColor="text1"/>
+          <w:u w:val="none"/>
+        </w:rPr>
+        <w:tab/>
+      </w:r>
+      <w:proofErr w:type="gramStart"/>
+      <w:r>
+        <w:rPr>
+          <w:rStyle w:val="Hyperlink"/>
+          <w:color w:val="000000" w:themeColor="text1"/>
+          <w:u w:val="none"/>
+        </w:rPr>
+        <w:t>}</w:t>
+      </w:r>
+      <w:proofErr w:type="gramEnd"/>
+    </w:p>
+    <w:p>
+      <w:pPr>
+        <w:rPr>
+          <w:rStyle w:val="Hyperlink"/>
+          <w:color w:val="000000" w:themeColor="text1"/>
+          <w:u w:val="none"/>
+          <w:lang w:val="en-US"/>
+        </w:rPr>
+      </w:pPr>
+      <w:r>
+        <w:rPr>
+          <w:rStyle w:val="Hyperlink"/>
+          <w:color w:val="000000" w:themeColor="text1"/>
+          <w:u w:val="none"/>
+        </w:rPr>
+        <w:tab/>
+      </w:r>
+      <w:proofErr w:type="gramStart"/>
+      <w:r>
+        <w:rPr>
+          <w:rStyle w:val="Hyperlink"/>
+          <w:color w:val="000000" w:themeColor="text1"/>
+          <w:u w:val="none"/>
+          <w:lang w:val="en-US"/>
+        </w:rPr>
+        <w:t>public</w:t>
+      </w:r>
+      <w:proofErr w:type="gramEnd"/>
+      <w:r>
+        <w:rPr>
+          <w:rStyle w:val="Hyperlink"/>
+          <w:color w:val="000000" w:themeColor="text1"/>
+          <w:u w:val="none"/>
+          <w:lang w:val="en-US"/>
+        </w:rPr>
+        <w:t xml:space="preserve"> </w:t>
+      </w:r>
+      <w:proofErr w:type="spellStart"/>
+      <w:r>
+        <w:rPr>
+          <w:rStyle w:val="Hyperlink"/>
+          <w:color w:val="000000" w:themeColor="text1"/>
+          <w:u w:val="none"/>
+          <w:lang w:val="en-US"/>
+        </w:rPr>
+        <w:t>Usuario</w:t>
+      </w:r>
+      <w:proofErr w:type="spellEnd"/>
+      <w:r>
+        <w:rPr>
+          <w:rStyle w:val="Hyperlink"/>
+          <w:color w:val="000000" w:themeColor="text1"/>
+          <w:u w:val="none"/>
+          <w:lang w:val="en-US"/>
+        </w:rPr>
+        <w:t xml:space="preserve"> </w:t>
+      </w:r>
+      <w:proofErr w:type="spellStart"/>
+      <w:r>
+        <w:rPr>
+          <w:rStyle w:val="Hyperlink"/>
+          <w:color w:val="000000" w:themeColor="text1"/>
+          <w:u w:val="none"/>
+          <w:lang w:val="en-US"/>
+        </w:rPr>
+        <w:t>getUsuarioPorLogin</w:t>
+      </w:r>
+      <w:proofErr w:type="spellEnd"/>
+      <w:r>
+        <w:rPr>
+          <w:rStyle w:val="Hyperlink"/>
+          <w:color w:val="000000" w:themeColor="text1"/>
+          <w:u w:val="none"/>
+          <w:lang w:val="en-US"/>
+        </w:rPr>
+        <w:t>(final String login){</w:t>
+      </w:r>
+    </w:p>
+    <w:p>
+      <w:pPr>
+        <w:rPr>
+          <w:rStyle w:val="Hyperlink"/>
+          <w:color w:val="000000" w:themeColor="text1"/>
+          <w:u w:val="none"/>
+          <w:lang w:val="en-US"/>
+        </w:rPr>
+      </w:pPr>
+      <w:r>
+        <w:rPr>
+          <w:rStyle w:val="Hyperlink"/>
+          <w:color w:val="000000" w:themeColor="text1"/>
+          <w:u w:val="none"/>
+          <w:lang w:val="en-US"/>
+        </w:rPr>
+        <w:tab/>
+      </w:r>
+      <w:r>
+        <w:rPr>
+          <w:rStyle w:val="Hyperlink"/>
+          <w:color w:val="000000" w:themeColor="text1"/>
+          <w:u w:val="none"/>
+          <w:lang w:val="en-US"/>
+        </w:rPr>
+        <w:tab/>
+      </w:r>
+      <w:proofErr w:type="gramStart"/>
+      <w:r>
+        <w:rPr>
+          <w:rStyle w:val="Hyperlink"/>
+          <w:color w:val="000000" w:themeColor="text1"/>
+          <w:u w:val="none"/>
+          <w:lang w:val="en-US"/>
+        </w:rPr>
+        <w:t>final</w:t>
+      </w:r>
+      <w:proofErr w:type="gramEnd"/>
+      <w:r>
+        <w:rPr>
+          <w:rStyle w:val="Hyperlink"/>
+          <w:color w:val="000000" w:themeColor="text1"/>
+          <w:u w:val="none"/>
+          <w:lang w:val="en-US"/>
+        </w:rPr>
+        <w:t xml:space="preserve"> String </w:t>
+      </w:r>
+      <w:proofErr w:type="spellStart"/>
+      <w:r>
+        <w:rPr>
+          <w:rStyle w:val="Hyperlink"/>
+          <w:color w:val="000000" w:themeColor="text1"/>
+          <w:u w:val="none"/>
+          <w:lang w:val="en-US"/>
+        </w:rPr>
+        <w:t>sql</w:t>
+      </w:r>
+      <w:proofErr w:type="spellEnd"/>
+      <w:r>
+        <w:rPr>
+          <w:rStyle w:val="Hyperlink"/>
+          <w:color w:val="000000" w:themeColor="text1"/>
+          <w:u w:val="none"/>
+          <w:lang w:val="en-US"/>
+        </w:rPr>
+        <w:t xml:space="preserve"> = "SELECT u FROM </w:t>
+      </w:r>
+      <w:proofErr w:type="spellStart"/>
+      <w:r>
+        <w:rPr>
+          <w:rStyle w:val="Hyperlink"/>
+          <w:color w:val="000000" w:themeColor="text1"/>
+          <w:u w:val="none"/>
+          <w:lang w:val="en-US"/>
+        </w:rPr>
+        <w:t>Usuario</w:t>
+      </w:r>
+      <w:proofErr w:type="spellEnd"/>
+      <w:r>
+        <w:rPr>
+          <w:rStyle w:val="Hyperlink"/>
+          <w:color w:val="000000" w:themeColor="text1"/>
+          <w:u w:val="none"/>
+          <w:lang w:val="en-US"/>
+        </w:rPr>
+        <w:t xml:space="preserve"> u WHERE </w:t>
+      </w:r>
+      <w:proofErr w:type="spellStart"/>
+      <w:r>
+        <w:rPr>
+          <w:rStyle w:val="Hyperlink"/>
+          <w:color w:val="000000" w:themeColor="text1"/>
+          <w:u w:val="none"/>
+          <w:lang w:val="en-US"/>
+        </w:rPr>
+        <w:t>u.login</w:t>
+      </w:r>
+      <w:proofErr w:type="spellEnd"/>
+      <w:r>
+        <w:rPr>
+          <w:rStyle w:val="Hyperlink"/>
+          <w:color w:val="000000" w:themeColor="text1"/>
+          <w:u w:val="none"/>
+          <w:lang w:val="en-US"/>
+        </w:rPr>
+        <w:t xml:space="preserve"> = :login)";</w:t>
+      </w:r>
+    </w:p>
+    <w:p>
+      <w:pPr>
+        <w:rPr>
+          <w:rStyle w:val="Hyperlink"/>
+          <w:color w:val="000000" w:themeColor="text1"/>
+          <w:u w:val="none"/>
+          <w:lang w:val="en-US"/>
+        </w:rPr>
+      </w:pPr>
+      <w:r>
+        <w:rPr>
+          <w:rStyle w:val="Hyperlink"/>
+          <w:color w:val="000000" w:themeColor="text1"/>
+          <w:u w:val="none"/>
+          <w:lang w:val="en-US"/>
+        </w:rPr>
+        <w:tab/>
+      </w:r>
+      <w:r>
+        <w:rPr>
+          <w:rStyle w:val="Hyperlink"/>
+          <w:color w:val="000000" w:themeColor="text1"/>
+          <w:u w:val="none"/>
+          <w:lang w:val="en-US"/>
+        </w:rPr>
+        <w:tab/>
+      </w:r>
+      <w:proofErr w:type="gramStart"/>
+      <w:r>
+        <w:rPr>
+          <w:rStyle w:val="Hyperlink"/>
+          <w:color w:val="000000" w:themeColor="text1"/>
+          <w:u w:val="none"/>
+          <w:lang w:val="en-US"/>
+        </w:rPr>
+        <w:t>final</w:t>
+      </w:r>
+      <w:proofErr w:type="gramEnd"/>
+      <w:r>
+        <w:rPr>
+          <w:rStyle w:val="Hyperlink"/>
+          <w:color w:val="000000" w:themeColor="text1"/>
+          <w:u w:val="none"/>
+          <w:lang w:val="en-US"/>
+        </w:rPr>
+        <w:t xml:space="preserve"> Query q = </w:t>
+      </w:r>
+      <w:proofErr w:type="spellStart"/>
+      <w:r>
+        <w:rPr>
+          <w:rStyle w:val="Hyperlink"/>
+          <w:color w:val="000000" w:themeColor="text1"/>
+          <w:u w:val="none"/>
+          <w:lang w:val="en-US"/>
+        </w:rPr>
+        <w:t>this.getEntityManager</w:t>
+      </w:r>
+      <w:proofErr w:type="spellEnd"/>
+      <w:r>
+        <w:rPr>
+          <w:rStyle w:val="Hyperlink"/>
+          <w:color w:val="000000" w:themeColor="text1"/>
+          <w:u w:val="none"/>
+          <w:lang w:val="en-US"/>
+        </w:rPr>
+        <w:t>().</w:t>
+      </w:r>
+      <w:proofErr w:type="spellStart"/>
+      <w:r>
+        <w:rPr>
+          <w:rStyle w:val="Hyperlink"/>
+          <w:color w:val="000000" w:themeColor="text1"/>
+          <w:u w:val="none"/>
+          <w:lang w:val="en-US"/>
+        </w:rPr>
+        <w:t>createQuery</w:t>
+      </w:r>
+      <w:proofErr w:type="spellEnd"/>
+      <w:r>
+        <w:rPr>
+          <w:rStyle w:val="Hyperlink"/>
+          <w:color w:val="000000" w:themeColor="text1"/>
+          <w:u w:val="none"/>
+          <w:lang w:val="en-US"/>
+        </w:rPr>
+        <w:t>(</w:t>
+      </w:r>
+      <w:proofErr w:type="spellStart"/>
+      <w:r>
+        <w:rPr>
+          <w:rStyle w:val="Hyperlink"/>
+          <w:color w:val="000000" w:themeColor="text1"/>
+          <w:u w:val="none"/>
+          <w:lang w:val="en-US"/>
+        </w:rPr>
+        <w:t>sql</w:t>
+      </w:r>
+      <w:proofErr w:type="spellEnd"/>
+      <w:r>
+        <w:rPr>
+          <w:rStyle w:val="Hyperlink"/>
+          <w:color w:val="000000" w:themeColor="text1"/>
+          <w:u w:val="none"/>
+          <w:lang w:val="en-US"/>
+        </w:rPr>
+        <w:t>);</w:t>
+      </w:r>
+    </w:p>
+    <w:p>
+      <w:pPr>
+        <w:rPr>
+          <w:rStyle w:val="Hyperlink"/>
+          <w:color w:val="000000" w:themeColor="text1"/>
+          <w:u w:val="none"/>
+        </w:rPr>
+      </w:pPr>
+      <w:r>
+        <w:rPr>
+          <w:rStyle w:val="Hyperlink"/>
+          <w:color w:val="000000" w:themeColor="text1"/>
+          <w:u w:val="none"/>
+          <w:lang w:val="en-US"/>
+        </w:rPr>
+        <w:tab/>
+      </w:r>
+      <w:r>
+        <w:rPr>
+          <w:rStyle w:val="Hyperlink"/>
+          <w:color w:val="000000" w:themeColor="text1"/>
+          <w:u w:val="none"/>
+          <w:lang w:val="en-US"/>
+        </w:rPr>
+        <w:tab/>
+      </w:r>
+      <w:proofErr w:type="spellStart"/>
+      <w:proofErr w:type="gramStart"/>
+      <w:r>
+        <w:rPr>
+          <w:rStyle w:val="Hyperlink"/>
+          <w:color w:val="000000" w:themeColor="text1"/>
+          <w:u w:val="none"/>
+        </w:rPr>
+        <w:t>q.</w:t>
+      </w:r>
+      <w:proofErr w:type="gramEnd"/>
+      <w:r>
+        <w:rPr>
+          <w:rStyle w:val="Hyperlink"/>
+          <w:color w:val="000000" w:themeColor="text1"/>
+          <w:u w:val="none"/>
+        </w:rPr>
+        <w:t>setParameter</w:t>
+      </w:r>
+      <w:proofErr w:type="spellEnd"/>
+      <w:r>
+        <w:rPr>
+          <w:rStyle w:val="Hyperlink"/>
+          <w:color w:val="000000" w:themeColor="text1"/>
+          <w:u w:val="none"/>
+        </w:rPr>
+        <w:t>("</w:t>
+      </w:r>
+      <w:proofErr w:type="spellStart"/>
+      <w:r>
+        <w:rPr>
+          <w:rStyle w:val="Hyperlink"/>
+          <w:color w:val="000000" w:themeColor="text1"/>
+          <w:u w:val="none"/>
+        </w:rPr>
+        <w:t>login</w:t>
+      </w:r>
+      <w:proofErr w:type="spellEnd"/>
+      <w:r>
+        <w:rPr>
+          <w:rStyle w:val="Hyperlink"/>
+          <w:color w:val="000000" w:themeColor="text1"/>
+          <w:u w:val="none"/>
+        </w:rPr>
+        <w:t xml:space="preserve">", </w:t>
+      </w:r>
+      <w:proofErr w:type="spellStart"/>
+      <w:r>
+        <w:rPr>
+          <w:rStyle w:val="Hyperlink"/>
+          <w:color w:val="000000" w:themeColor="text1"/>
+          <w:u w:val="none"/>
+        </w:rPr>
+        <w:t>login</w:t>
+      </w:r>
+      <w:proofErr w:type="spellEnd"/>
+      <w:r>
+        <w:rPr>
+          <w:rStyle w:val="Hyperlink"/>
+          <w:color w:val="000000" w:themeColor="text1"/>
+          <w:u w:val="none"/>
+        </w:rPr>
+        <w:t>);</w:t>
+      </w:r>
+    </w:p>
+    <w:p>
+      <w:pPr>
+        <w:rPr>
+          <w:rStyle w:val="Hyperlink"/>
+          <w:color w:val="000000" w:themeColor="text1"/>
+          <w:u w:val="none"/>
+          <w:lang w:val="en-US"/>
+        </w:rPr>
+      </w:pPr>
+      <w:r>
+        <w:rPr>
+          <w:rStyle w:val="Hyperlink"/>
+          <w:color w:val="000000" w:themeColor="text1"/>
+          <w:u w:val="none"/>
+        </w:rPr>
+        <w:tab/>
+      </w:r>
+      <w:r>
+        <w:rPr>
+          <w:rStyle w:val="Hyperlink"/>
+          <w:color w:val="000000" w:themeColor="text1"/>
+          <w:u w:val="none"/>
+        </w:rPr>
+        <w:tab/>
+      </w:r>
+      <w:proofErr w:type="gramStart"/>
+      <w:r>
+        <w:rPr>
+          <w:rStyle w:val="Hyperlink"/>
+          <w:color w:val="000000" w:themeColor="text1"/>
+          <w:u w:val="none"/>
+          <w:lang w:val="en-US"/>
+        </w:rPr>
+        <w:t>try{</w:t>
+      </w:r>
+      <w:proofErr w:type="gramEnd"/>
+    </w:p>
+    <w:p>
+      <w:pPr>
+        <w:rPr>
+          <w:rStyle w:val="Hyperlink"/>
+          <w:color w:val="000000" w:themeColor="text1"/>
+          <w:u w:val="none"/>
+          <w:lang w:val="en-US"/>
+        </w:rPr>
+      </w:pPr>
+      <w:r>
+        <w:rPr>
+          <w:rStyle w:val="Hyperlink"/>
+          <w:color w:val="000000" w:themeColor="text1"/>
+          <w:u w:val="none"/>
+          <w:lang w:val="en-US"/>
+        </w:rPr>
+        <w:tab/>
+      </w:r>
+      <w:r>
+        <w:rPr>
+          <w:rStyle w:val="Hyperlink"/>
+          <w:color w:val="000000" w:themeColor="text1"/>
+          <w:u w:val="none"/>
+          <w:lang w:val="en-US"/>
+        </w:rPr>
+        <w:tab/>
+      </w:r>
+      <w:r>
+        <w:rPr>
+          <w:rStyle w:val="Hyperlink"/>
+          <w:color w:val="000000" w:themeColor="text1"/>
+          <w:u w:val="none"/>
+          <w:lang w:val="en-US"/>
+        </w:rPr>
+        <w:tab/>
+      </w:r>
+      <w:proofErr w:type="gramStart"/>
+      <w:r>
+        <w:rPr>
+          <w:rStyle w:val="Hyperlink"/>
+          <w:color w:val="000000" w:themeColor="text1"/>
+          <w:u w:val="none"/>
+          <w:lang w:val="en-US"/>
+        </w:rPr>
+        <w:t>return</w:t>
+      </w:r>
+      <w:proofErr w:type="gramEnd"/>
+      <w:r>
+        <w:rPr>
+          <w:rStyle w:val="Hyperlink"/>
+          <w:color w:val="000000" w:themeColor="text1"/>
+          <w:u w:val="none"/>
+          <w:lang w:val="en-US"/>
+        </w:rPr>
+        <w:t xml:space="preserve"> (</w:t>
+      </w:r>
+      <w:proofErr w:type="spellStart"/>
+      <w:r>
+        <w:rPr>
+          <w:rStyle w:val="Hyperlink"/>
+          <w:color w:val="000000" w:themeColor="text1"/>
+          <w:u w:val="none"/>
+          <w:lang w:val="en-US"/>
+        </w:rPr>
+        <w:t>Usuario</w:t>
+      </w:r>
+      <w:proofErr w:type="spellEnd"/>
+      <w:r>
+        <w:rPr>
+          <w:rStyle w:val="Hyperlink"/>
+          <w:color w:val="000000" w:themeColor="text1"/>
+          <w:u w:val="none"/>
+          <w:lang w:val="en-US"/>
+        </w:rPr>
+        <w:t xml:space="preserve">) </w:t>
+      </w:r>
+      <w:proofErr w:type="spellStart"/>
+      <w:r>
+        <w:rPr>
+          <w:rStyle w:val="Hyperlink"/>
+          <w:color w:val="000000" w:themeColor="text1"/>
+          <w:u w:val="none"/>
+          <w:lang w:val="en-US"/>
+        </w:rPr>
+        <w:t>q.getSingleResult</w:t>
+      </w:r>
+      <w:proofErr w:type="spellEnd"/>
+      <w:r>
+        <w:rPr>
+          <w:rStyle w:val="Hyperlink"/>
+          <w:color w:val="000000" w:themeColor="text1"/>
+          <w:u w:val="none"/>
+          <w:lang w:val="en-US"/>
+        </w:rPr>
+        <w:t>();</w:t>
+      </w:r>
+    </w:p>
+    <w:p>
+      <w:pPr>
+        <w:rPr>
+          <w:rStyle w:val="Hyperlink"/>
+          <w:color w:val="000000" w:themeColor="text1"/>
+          <w:u w:val="none"/>
+        </w:rPr>
+      </w:pPr>
+      <w:r>
+        <w:rPr>
+          <w:rStyle w:val="Hyperlink"/>
+          <w:color w:val="000000" w:themeColor="text1"/>
+          <w:u w:val="none"/>
+          <w:lang w:val="en-US"/>
+        </w:rPr>
+        <w:tab/>
+      </w:r>
+      <w:r>
+        <w:rPr>
+          <w:rStyle w:val="Hyperlink"/>
+          <w:color w:val="000000" w:themeColor="text1"/>
+          <w:u w:val="none"/>
+          <w:lang w:val="en-US"/>
+        </w:rPr>
+        <w:tab/>
+      </w:r>
+      <w:proofErr w:type="gramStart"/>
+      <w:r>
+        <w:rPr>
+          <w:rStyle w:val="Hyperlink"/>
+          <w:color w:val="000000" w:themeColor="text1"/>
+          <w:u w:val="none"/>
+        </w:rPr>
+        <w:t>}</w:t>
+      </w:r>
+      <w:proofErr w:type="gramEnd"/>
+      <w:r>
+        <w:rPr>
+          <w:rStyle w:val="Hyperlink"/>
+          <w:color w:val="000000" w:themeColor="text1"/>
+          <w:u w:val="none"/>
+        </w:rPr>
+        <w:t xml:space="preserve"> catch (final </w:t>
+      </w:r>
+      <w:proofErr w:type="spellStart"/>
+      <w:r>
+        <w:rPr>
+          <w:rStyle w:val="Hyperlink"/>
+          <w:color w:val="000000" w:themeColor="text1"/>
+          <w:u w:val="none"/>
+        </w:rPr>
+        <w:t>NonUniqueResultException</w:t>
+      </w:r>
+      <w:proofErr w:type="spellEnd"/>
+      <w:r>
+        <w:rPr>
+          <w:rStyle w:val="Hyperlink"/>
+          <w:color w:val="000000" w:themeColor="text1"/>
+          <w:u w:val="none"/>
+        </w:rPr>
+        <w:t xml:space="preserve"> e){</w:t>
+      </w:r>
+    </w:p>
+    <w:p>
+      <w:pPr>
+        <w:rPr>
+          <w:rStyle w:val="Hyperlink"/>
+          <w:color w:val="000000" w:themeColor="text1"/>
+          <w:u w:val="none"/>
+        </w:rPr>
+      </w:pPr>
+      <w:r>
+        <w:rPr>
+          <w:rStyle w:val="Hyperlink"/>
+          <w:color w:val="000000" w:themeColor="text1"/>
+          <w:u w:val="none"/>
+        </w:rPr>
+        <w:tab/>
+      </w:r>
+      <w:r>
+        <w:rPr>
+          <w:rStyle w:val="Hyperlink"/>
+          <w:color w:val="000000" w:themeColor="text1"/>
+          <w:u w:val="none"/>
+        </w:rPr>
+        <w:tab/>
+      </w:r>
+      <w:r>
+        <w:rPr>
+          <w:rStyle w:val="Hyperlink"/>
+          <w:color w:val="000000" w:themeColor="text1"/>
+          <w:u w:val="none"/>
+        </w:rPr>
+        <w:tab/>
+      </w:r>
+      <w:proofErr w:type="spellStart"/>
+      <w:proofErr w:type="gramStart"/>
+      <w:r>
+        <w:rPr>
+          <w:rStyle w:val="Hyperlink"/>
+          <w:color w:val="000000" w:themeColor="text1"/>
+          <w:u w:val="none"/>
+        </w:rPr>
+        <w:t>return</w:t>
+      </w:r>
+      <w:proofErr w:type="spellEnd"/>
+      <w:proofErr w:type="gramEnd"/>
+      <w:r>
+        <w:rPr>
+          <w:rStyle w:val="Hyperlink"/>
+          <w:color w:val="000000" w:themeColor="text1"/>
+          <w:u w:val="none"/>
+        </w:rPr>
+        <w:t xml:space="preserve"> </w:t>
+      </w:r>
+      <w:proofErr w:type="spellStart"/>
+      <w:r>
+        <w:rPr>
+          <w:rStyle w:val="Hyperlink"/>
+          <w:color w:val="000000" w:themeColor="text1"/>
+          <w:u w:val="none"/>
+        </w:rPr>
+        <w:t>null</w:t>
+      </w:r>
+      <w:proofErr w:type="spellEnd"/>
+      <w:r>
+        <w:rPr>
+          <w:rStyle w:val="Hyperlink"/>
+          <w:color w:val="000000" w:themeColor="text1"/>
+          <w:u w:val="none"/>
+        </w:rPr>
+        <w:t>;</w:t>
+      </w:r>
+    </w:p>
+    <w:p>
+      <w:pPr>
+        <w:rPr>
+          <w:rStyle w:val="Hyperlink"/>
+          <w:color w:val="000000" w:themeColor="text1"/>
+          <w:u w:val="none"/>
+          <w:lang w:val="en-US"/>
+        </w:rPr>
+      </w:pPr>
+      <w:r>
+        <w:rPr>
+          <w:rStyle w:val="Hyperlink"/>
+          <w:color w:val="000000" w:themeColor="text1"/>
+          <w:u w:val="none"/>
+        </w:rPr>
+        <w:tab/>
+      </w:r>
+      <w:r>
+        <w:rPr>
+          <w:rStyle w:val="Hyperlink"/>
+          <w:color w:val="000000" w:themeColor="text1"/>
+          <w:u w:val="none"/>
+        </w:rPr>
+        <w:tab/>
+      </w:r>
+      <w:r>
+        <w:rPr>
+          <w:rStyle w:val="Hyperlink"/>
+          <w:color w:val="000000" w:themeColor="text1"/>
+          <w:u w:val="none"/>
+          <w:lang w:val="en-US"/>
+        </w:rPr>
+        <w:t xml:space="preserve">} catch (final </w:t>
+      </w:r>
+      <w:proofErr w:type="spellStart"/>
+      <w:r>
+        <w:rPr>
+          <w:rStyle w:val="Hyperlink"/>
+          <w:color w:val="000000" w:themeColor="text1"/>
+          <w:u w:val="none"/>
+          <w:lang w:val="en-US"/>
+        </w:rPr>
+        <w:t>NoResultException</w:t>
+      </w:r>
+      <w:proofErr w:type="spellEnd"/>
+      <w:r>
+        <w:rPr>
+          <w:rStyle w:val="Hyperlink"/>
+          <w:color w:val="000000" w:themeColor="text1"/>
+          <w:u w:val="none"/>
+          <w:lang w:val="en-US"/>
+        </w:rPr>
+        <w:t xml:space="preserve"> e</w:t>
+      </w:r>
+      <w:proofErr w:type="gramStart"/>
+      <w:r>
+        <w:rPr>
+          <w:rStyle w:val="Hyperlink"/>
+          <w:color w:val="000000" w:themeColor="text1"/>
+          <w:u w:val="none"/>
+          <w:lang w:val="en-US"/>
+        </w:rPr>
+        <w:t>){</w:t>
+      </w:r>
+      <w:proofErr w:type="gramEnd"/>
+    </w:p>
+    <w:p>
+      <w:pPr>
+        <w:rPr>
+          <w:rStyle w:val="Hyperlink"/>
+          <w:color w:val="000000" w:themeColor="text1"/>
+          <w:u w:val="none"/>
+          <w:lang w:val="en-US"/>
+        </w:rPr>
+      </w:pPr>
+      <w:r>
+        <w:rPr>
+          <w:rStyle w:val="Hyperlink"/>
+          <w:color w:val="000000" w:themeColor="text1"/>
+          <w:u w:val="none"/>
+          <w:lang w:val="en-US"/>
+        </w:rPr>
+        <w:tab/>
+      </w:r>
+      <w:r>
+        <w:rPr>
+          <w:rStyle w:val="Hyperlink"/>
+          <w:color w:val="000000" w:themeColor="text1"/>
+          <w:u w:val="none"/>
+          <w:lang w:val="en-US"/>
+        </w:rPr>
+        <w:tab/>
+      </w:r>
+      <w:r>
+        <w:rPr>
+          <w:rStyle w:val="Hyperlink"/>
+          <w:color w:val="000000" w:themeColor="text1"/>
+          <w:u w:val="none"/>
+          <w:lang w:val="en-US"/>
+        </w:rPr>
+        <w:tab/>
+      </w:r>
+      <w:proofErr w:type="gramStart"/>
+      <w:r>
+        <w:rPr>
+          <w:rStyle w:val="Hyperlink"/>
+          <w:color w:val="000000" w:themeColor="text1"/>
+          <w:u w:val="none"/>
+          <w:lang w:val="en-US"/>
+        </w:rPr>
+        <w:t>return</w:t>
+      </w:r>
+      <w:proofErr w:type="gramEnd"/>
+      <w:r>
+        <w:rPr>
+          <w:rStyle w:val="Hyperlink"/>
+          <w:color w:val="000000" w:themeColor="text1"/>
+          <w:u w:val="none"/>
+          <w:lang w:val="en-US"/>
+        </w:rPr>
+        <w:t xml:space="preserve"> null;</w:t>
+      </w:r>
+    </w:p>
+    <w:p>
+      <w:pPr>
+        <w:rPr>
+          <w:rStyle w:val="Hyperlink"/>
+          <w:color w:val="000000" w:themeColor="text1"/>
+          <w:u w:val="none"/>
+          <w:lang w:val="en-US"/>
+        </w:rPr>
+      </w:pPr>
+      <w:r>
+        <w:rPr>
+          <w:rStyle w:val="Hyperlink"/>
+          <w:color w:val="000000" w:themeColor="text1"/>
+          <w:u w:val="none"/>
+          <w:lang w:val="en-US"/>
+        </w:rPr>
+        <w:tab/>
+      </w:r>
+      <w:r>
+        <w:rPr>
+          <w:rStyle w:val="Hyperlink"/>
+          <w:color w:val="000000" w:themeColor="text1"/>
+          <w:u w:val="none"/>
+          <w:lang w:val="en-US"/>
+        </w:rPr>
+        <w:tab/>
+        <w:t xml:space="preserve">} </w:t>
+      </w:r>
+      <w:proofErr w:type="gramStart"/>
+      <w:r>
+        <w:rPr>
+          <w:rStyle w:val="Hyperlink"/>
+          <w:color w:val="000000" w:themeColor="text1"/>
+          <w:u w:val="none"/>
+          <w:lang w:val="en-US"/>
+        </w:rPr>
+        <w:t>catch(</w:t>
+      </w:r>
+      <w:proofErr w:type="gramEnd"/>
+      <w:r>
+        <w:rPr>
+          <w:rStyle w:val="Hyperlink"/>
+          <w:color w:val="000000" w:themeColor="text1"/>
+          <w:u w:val="none"/>
+          <w:lang w:val="en-US"/>
+        </w:rPr>
+        <w:t xml:space="preserve">final </w:t>
+      </w:r>
+      <w:proofErr w:type="spellStart"/>
+      <w:r>
+        <w:rPr>
+          <w:rStyle w:val="Hyperlink"/>
+          <w:color w:val="000000" w:themeColor="text1"/>
+          <w:u w:val="none"/>
+          <w:lang w:val="en-US"/>
+        </w:rPr>
+        <w:t>IllegalStateException</w:t>
+      </w:r>
+      <w:proofErr w:type="spellEnd"/>
+      <w:r>
+        <w:rPr>
+          <w:rStyle w:val="Hyperlink"/>
+          <w:color w:val="000000" w:themeColor="text1"/>
+          <w:u w:val="none"/>
+          <w:lang w:val="en-US"/>
+        </w:rPr>
+        <w:t xml:space="preserve"> e){</w:t>
+      </w:r>
+    </w:p>
+    <w:p>
+      <w:pPr>
+        <w:rPr>
+          <w:rStyle w:val="Hyperlink"/>
+          <w:color w:val="000000" w:themeColor="text1"/>
+          <w:u w:val="none"/>
+          <w:lang w:val="en-US"/>
+        </w:rPr>
+      </w:pPr>
+      <w:r>
+        <w:rPr>
+          <w:rStyle w:val="Hyperlink"/>
+          <w:color w:val="000000" w:themeColor="text1"/>
+          <w:u w:val="none"/>
+          <w:lang w:val="en-US"/>
+        </w:rPr>
+        <w:tab/>
+      </w:r>
+      <w:r>
+        <w:rPr>
+          <w:rStyle w:val="Hyperlink"/>
+          <w:color w:val="000000" w:themeColor="text1"/>
+          <w:u w:val="none"/>
+          <w:lang w:val="en-US"/>
+        </w:rPr>
+        <w:tab/>
+      </w:r>
+      <w:r>
+        <w:rPr>
+          <w:rStyle w:val="Hyperlink"/>
+          <w:color w:val="000000" w:themeColor="text1"/>
+          <w:u w:val="none"/>
+          <w:lang w:val="en-US"/>
+        </w:rPr>
+        <w:tab/>
+      </w:r>
+      <w:proofErr w:type="gramStart"/>
+      <w:r>
+        <w:rPr>
+          <w:rStyle w:val="Hyperlink"/>
+          <w:color w:val="000000" w:themeColor="text1"/>
+          <w:u w:val="none"/>
+          <w:lang w:val="en-US"/>
+        </w:rPr>
+        <w:t>return</w:t>
+      </w:r>
+      <w:proofErr w:type="gramEnd"/>
+      <w:r>
+        <w:rPr>
+          <w:rStyle w:val="Hyperlink"/>
+          <w:color w:val="000000" w:themeColor="text1"/>
+          <w:u w:val="none"/>
+          <w:lang w:val="en-US"/>
+        </w:rPr>
+        <w:t xml:space="preserve"> null;</w:t>
+      </w:r>
+    </w:p>
+    <w:p>
+      <w:pPr>
+        <w:rPr>
+          <w:rStyle w:val="Hyperlink"/>
+          <w:color w:val="000000" w:themeColor="text1"/>
+          <w:u w:val="none"/>
+          <w:lang w:val="en-US"/>
+        </w:rPr>
+      </w:pPr>
+      <w:r>
+        <w:rPr>
+          <w:rStyle w:val="Hyperlink"/>
+          <w:color w:val="000000" w:themeColor="text1"/>
+          <w:u w:val="none"/>
+          <w:lang w:val="en-US"/>
+        </w:rPr>
+        <w:tab/>
+      </w:r>
+      <w:r>
+        <w:rPr>
+          <w:rStyle w:val="Hyperlink"/>
+          <w:color w:val="000000" w:themeColor="text1"/>
+          <w:u w:val="none"/>
+          <w:lang w:val="en-US"/>
+        </w:rPr>
+        <w:tab/>
+        <w:t xml:space="preserve">} </w:t>
+      </w:r>
+      <w:proofErr w:type="gramStart"/>
+      <w:r>
+        <w:rPr>
+          <w:rStyle w:val="Hyperlink"/>
+          <w:color w:val="000000" w:themeColor="text1"/>
+          <w:u w:val="none"/>
+          <w:lang w:val="en-US"/>
+        </w:rPr>
+        <w:t>catch(</w:t>
+      </w:r>
+      <w:proofErr w:type="gramEnd"/>
+      <w:r>
+        <w:rPr>
+          <w:rStyle w:val="Hyperlink"/>
+          <w:color w:val="000000" w:themeColor="text1"/>
+          <w:u w:val="none"/>
+          <w:lang w:val="en-US"/>
+        </w:rPr>
+        <w:t xml:space="preserve">final </w:t>
+      </w:r>
+      <w:proofErr w:type="spellStart"/>
+      <w:r>
+        <w:rPr>
+          <w:rStyle w:val="Hyperlink"/>
+          <w:color w:val="000000" w:themeColor="text1"/>
+          <w:u w:val="none"/>
+          <w:lang w:val="en-US"/>
+        </w:rPr>
+        <w:t>QueryTimeoutException</w:t>
+      </w:r>
+      <w:proofErr w:type="spellEnd"/>
+      <w:r>
+        <w:rPr>
+          <w:rStyle w:val="Hyperlink"/>
+          <w:color w:val="000000" w:themeColor="text1"/>
+          <w:u w:val="none"/>
+          <w:lang w:val="en-US"/>
+        </w:rPr>
+        <w:t xml:space="preserve"> e){</w:t>
+      </w:r>
+    </w:p>
+    <w:p>
+      <w:pPr>
+        <w:rPr>
+          <w:rStyle w:val="Hyperlink"/>
+          <w:color w:val="000000" w:themeColor="text1"/>
+          <w:u w:val="none"/>
+          <w:lang w:val="en-US"/>
+        </w:rPr>
+      </w:pPr>
+      <w:r>
+        <w:rPr>
+          <w:rStyle w:val="Hyperlink"/>
+          <w:color w:val="000000" w:themeColor="text1"/>
+          <w:u w:val="none"/>
+          <w:lang w:val="en-US"/>
+        </w:rPr>
+        <w:tab/>
+      </w:r>
+      <w:r>
+        <w:rPr>
+          <w:rStyle w:val="Hyperlink"/>
+          <w:color w:val="000000" w:themeColor="text1"/>
+          <w:u w:val="none"/>
+          <w:lang w:val="en-US"/>
+        </w:rPr>
+        <w:tab/>
+      </w:r>
+      <w:r>
+        <w:rPr>
+          <w:rStyle w:val="Hyperlink"/>
+          <w:color w:val="000000" w:themeColor="text1"/>
+          <w:u w:val="none"/>
+          <w:lang w:val="en-US"/>
+        </w:rPr>
+        <w:tab/>
+      </w:r>
+      <w:proofErr w:type="gramStart"/>
+      <w:r>
+        <w:rPr>
+          <w:rStyle w:val="Hyperlink"/>
+          <w:color w:val="000000" w:themeColor="text1"/>
+          <w:u w:val="none"/>
+          <w:lang w:val="en-US"/>
+        </w:rPr>
+        <w:t>return</w:t>
+      </w:r>
+      <w:proofErr w:type="gramEnd"/>
+      <w:r>
+        <w:rPr>
+          <w:rStyle w:val="Hyperlink"/>
+          <w:color w:val="000000" w:themeColor="text1"/>
+          <w:u w:val="none"/>
+          <w:lang w:val="en-US"/>
+        </w:rPr>
+        <w:t xml:space="preserve"> null;</w:t>
+      </w:r>
+    </w:p>
+    <w:p>
+      <w:pPr>
+        <w:rPr>
+          <w:rStyle w:val="Hyperlink"/>
+          <w:color w:val="000000" w:themeColor="text1"/>
+          <w:u w:val="none"/>
+        </w:rPr>
+      </w:pPr>
+      <w:r>
+        <w:rPr>
+          <w:rStyle w:val="Hyperlink"/>
+          <w:color w:val="000000" w:themeColor="text1"/>
+          <w:u w:val="none"/>
+          <w:lang w:val="en-US"/>
+        </w:rPr>
+        <w:tab/>
+      </w:r>
+      <w:r>
+        <w:rPr>
+          <w:rStyle w:val="Hyperlink"/>
+          <w:color w:val="000000" w:themeColor="text1"/>
+          <w:u w:val="none"/>
+          <w:lang w:val="en-US"/>
+        </w:rPr>
+        <w:tab/>
+      </w:r>
+      <w:proofErr w:type="gramStart"/>
+      <w:r>
+        <w:rPr>
+          <w:rStyle w:val="Hyperlink"/>
+          <w:color w:val="000000" w:themeColor="text1"/>
+          <w:u w:val="none"/>
+        </w:rPr>
+        <w:t>}</w:t>
+      </w:r>
+      <w:proofErr w:type="gramEnd"/>
+    </w:p>
+    <w:p>
+      <w:pPr>
+        <w:rPr>
+          <w:rStyle w:val="Hyperlink"/>
+          <w:color w:val="000000" w:themeColor="text1"/>
+          <w:u w:val="none"/>
+        </w:rPr>
+      </w:pPr>
+      <w:r>
+        <w:rPr>
+          <w:rStyle w:val="Hyperlink"/>
+          <w:color w:val="000000" w:themeColor="text1"/>
+          <w:u w:val="none"/>
+        </w:rPr>
+        <w:tab/>
+      </w:r>
+      <w:proofErr w:type="gramStart"/>
+      <w:r>
+        <w:rPr>
+          <w:rStyle w:val="Hyperlink"/>
+          <w:color w:val="000000" w:themeColor="text1"/>
+          <w:u w:val="none"/>
+        </w:rPr>
+        <w:t>}</w:t>
+      </w:r>
+      <w:proofErr w:type="gramEnd"/>
+      <w:r>
+        <w:rPr>
+          <w:rStyle w:val="Hyperlink"/>
+          <w:color w:val="000000" w:themeColor="text1"/>
+          <w:u w:val="none"/>
+        </w:rPr>
+        <w:t>}</w:t>
+      </w:r>
     </w:p>
     <w:p>
       <w:pPr>
@@ -13006,8 +15177,6 @@
     <w:p/>
     <w:p/>
     <w:p>
-      <w:bookmarkStart w:id="79" w:name="_GoBack"/>
-      <w:bookmarkEnd w:id="79"/>
       <w:r>
         <w:lastRenderedPageBreak/>
         <w:t>Exemplos:</w:t>
@@ -13858,7 +16027,10 @@
         <w:br/>
       </w:r>
     </w:p>
-    <w:p/>
+    <w:p>
+      <w:bookmarkStart w:id="79" w:name="_GoBack"/>
+      <w:bookmarkEnd w:id="79"/>
+    </w:p>
     <w:sectPr>
       <w:headerReference w:type="default" r:id="rId46"/>
       <w:type w:val="continuous"/>
@@ -13986,7 +16158,7 @@
       <w:rPr>
         <w:noProof/>
       </w:rPr>
-      <w:t>35</w:t>
+      <w:t>34</w:t>
     </w:r>
     <w:r>
       <w:rPr>
@@ -19568,7 +21740,7 @@
 </file>
 
 <file path=customXml/itemProps1.xml><?xml version="1.0" encoding="utf-8"?>
-<ds:datastoreItem xmlns:ds="http://schemas.openxmlformats.org/officeDocument/2006/customXml" ds:itemID="{B3B8DECE-952D-43E9-B698-6AA03473ACAF}">
+<ds:datastoreItem xmlns:ds="http://schemas.openxmlformats.org/officeDocument/2006/customXml" ds:itemID="{27D82E64-0FE0-4AAC-9452-28FFBD13C3EF}">
   <ds:schemaRefs>
     <ds:schemaRef ds:uri="http://schemas.openxmlformats.org/officeDocument/2006/bibliography"/>
   </ds:schemaRefs>

</xml_diff>